<commit_message>
Minor correction in index. Added pdf version as well for draft v1
</commit_message>
<xml_diff>
--- a/docs/SRS.docx
+++ b/docs/SRS.docx
@@ -4,6 +4,10 @@
   <w:body>
     <w:sdt>
       <w:sdtPr>
+        <w:rPr>
+          <w:rFonts w:eastAsiaTheme="minorHAnsi"/>
+          <w:lang w:val="en-IN"/>
+        </w:rPr>
         <w:id w:val="-2119429490"/>
         <w:docPartObj>
           <w:docPartGallery w:val="Cover Pages"/>
@@ -15,7 +19,6 @@
           <w:color w:val="FFFFFF" w:themeColor="background1"/>
           <w:sz w:val="48"/>
           <w:szCs w:val="48"/>
-          <w:lang w:val="en-IN"/>
         </w:rPr>
       </w:sdtEndPr>
       <w:sdtContent>
@@ -31,7 +34,7 @@
             <mc:AlternateContent>
               <mc:Choice Requires="wpg">
                 <w:drawing>
-                  <wp:anchor distT="0" distB="0" distL="114300" distR="114300" simplePos="0" relativeHeight="251659264" behindDoc="1" locked="0" layoutInCell="1" allowOverlap="1">
+                  <wp:anchor distT="0" distB="0" distL="114300" distR="114300" simplePos="0" relativeHeight="251657728" behindDoc="1" locked="0" layoutInCell="1" allowOverlap="1">
                     <wp:simplePos x="0" y="0"/>
                     <mc:AlternateContent>
                       <mc:Choice Requires="wp14">
@@ -157,6 +160,7 @@
                                       <w:calendar w:val="gregorian"/>
                                     </w:date>
                                   </w:sdtPr>
+                                  <w:sdtEndPr/>
                                   <w:sdtContent>
                                     <w:p>
                                       <w:pPr>
@@ -3435,7 +3439,7 @@
               </mc:Choice>
               <mc:Fallback>
                 <w:pict>
-                  <v:group id="Group 2" o:spid="_x0000_s1026" style="position:absolute;margin-left:0;margin-top:0;width:172.8pt;height:718.55pt;z-index:-251657216;mso-width-percent:330;mso-height-percent:950;mso-left-percent:40;mso-position-horizontal-relative:page;mso-position-vertical:center;mso-position-vertical-relative:page;mso-width-percent:330;mso-height-percent:950;mso-left-percent:40" coordsize="21945,91257" o:gfxdata="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">
+                  <v:group id="Group 2" o:spid="_x0000_s1026" style="position:absolute;margin-left:0;margin-top:0;width:172.8pt;height:718.55pt;z-index:-251658752;mso-width-percent:330;mso-height-percent:950;mso-left-percent:40;mso-position-horizontal-relative:page;mso-position-vertical:center;mso-position-vertical-relative:page;mso-width-percent:330;mso-height-percent:950;mso-left-percent:40" coordsize="21945,91257" o:gfxdata="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">
                     <v:rect id="Rectangle 3" o:spid="_x0000_s1027" style="position:absolute;width:1945;height:91257;visibility:visible;mso-wrap-style:square;v-text-anchor:middle" o:gfxdata="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" fillcolor="#1f497d [3215]" stroked="f" strokeweight="2pt"/>
                     <v:shapetype id="_x0000_t15" coordsize="21600,21600" o:spt="15" adj="16200" path="m@0,l,,,21600@0,21600,21600,10800xe">
                       <v:stroke joinstyle="miter"/>
@@ -3469,6 +3473,7 @@
                                 <w:calendar w:val="gregorian"/>
                               </w:date>
                             </w:sdtPr>
+                            <w:sdtEndPr/>
                             <w:sdtContent>
                               <w:p>
                                 <w:pPr>
@@ -3607,7 +3612,7 @@
             <mc:AlternateContent>
               <mc:Choice Requires="wps">
                 <w:drawing>
-                  <wp:anchor distT="0" distB="0" distL="114300" distR="114300" simplePos="0" relativeHeight="251658240" behindDoc="0" locked="0" layoutInCell="1" allowOverlap="1" wp14:anchorId="1CAD4A2D" wp14:editId="3F035AF1">
+                  <wp:anchor distT="0" distB="0" distL="114300" distR="114300" simplePos="0" relativeHeight="251656704" behindDoc="0" locked="0" layoutInCell="1" allowOverlap="1" wp14:anchorId="1CAD4A2D" wp14:editId="3F035AF1">
                     <wp:simplePos x="0" y="0"/>
                     <mc:AlternateContent>
                       <mc:Choice Requires="wp14">
@@ -3695,6 +3700,7 @@
                                     <w:dataBinding w:prefixMappings="xmlns:ns0='http://purl.org/dc/elements/1.1/' xmlns:ns1='http://schemas.openxmlformats.org/package/2006/metadata/core-properties' " w:xpath="/ns1:coreProperties[1]/ns0:title[1]" w:storeItemID="{6C3C8BC8-F283-45AE-878A-BAB7291924A1}"/>
                                     <w:text/>
                                   </w:sdtPr>
+                                  <w:sdtEndPr/>
                                   <w:sdtContent>
                                     <w:r>
                                       <w:rPr>
@@ -3731,6 +3737,7 @@
                                     <w:dataBinding w:prefixMappings="xmlns:ns0='http://purl.org/dc/elements/1.1/' xmlns:ns1='http://schemas.openxmlformats.org/package/2006/metadata/core-properties' " w:xpath="/ns1:coreProperties[1]/ns0:subject[1]" w:storeItemID="{6C3C8BC8-F283-45AE-878A-BAB7291924A1}"/>
                                     <w:text/>
                                   </w:sdtPr>
+                                  <w:sdtEndPr/>
                                   <w:sdtContent>
                                     <w:r>
                                       <w:rPr>
@@ -3769,7 +3776,7 @@
                     <v:stroke joinstyle="miter"/>
                     <v:path gradientshapeok="t" o:connecttype="rect"/>
                   </v:shapetype>
-                  <v:shape id="Text Box 1" o:spid="_x0000_s1055" type="#_x0000_t202" style="position:absolute;margin-left:0;margin-top:0;width:4in;height:84.25pt;z-index:251658240;visibility:visible;mso-wrap-style:square;mso-width-percent:450;mso-height-percent:0;mso-left-percent:420;mso-top-percent:175;mso-wrap-distance-left:9pt;mso-wrap-distance-top:0;mso-wrap-distance-right:9pt;mso-wrap-distance-bottom:0;mso-position-horizontal-relative:page;mso-position-vertical-relative:page;mso-width-percent:450;mso-height-percent:0;mso-left-percent:420;mso-top-percent:175;mso-width-relative:page;mso-height-relative:margin;v-text-anchor:top" o:gfxdata="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" filled="f" stroked="f" strokeweight=".5pt">
+                  <v:shape id="Text Box 1" o:spid="_x0000_s1055" type="#_x0000_t202" style="position:absolute;margin-left:0;margin-top:0;width:4in;height:84.25pt;z-index:251656704;visibility:visible;mso-wrap-style:square;mso-width-percent:450;mso-height-percent:0;mso-left-percent:420;mso-top-percent:175;mso-wrap-distance-left:9pt;mso-wrap-distance-top:0;mso-wrap-distance-right:9pt;mso-wrap-distance-bottom:0;mso-position-horizontal-relative:page;mso-position-vertical-relative:page;mso-width-percent:450;mso-height-percent:0;mso-left-percent:420;mso-top-percent:175;mso-width-relative:page;mso-height-relative:margin;v-text-anchor:top" o:gfxdata="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" filled="f" stroked="f" strokeweight=".5pt">
                     <v:textbox style="mso-fit-shape-to-text:t" inset="0,0,0,0">
                       <w:txbxContent>
                         <w:p>
@@ -3795,6 +3802,7 @@
                               <w:dataBinding w:prefixMappings="xmlns:ns0='http://purl.org/dc/elements/1.1/' xmlns:ns1='http://schemas.openxmlformats.org/package/2006/metadata/core-properties' " w:xpath="/ns1:coreProperties[1]/ns0:title[1]" w:storeItemID="{6C3C8BC8-F283-45AE-878A-BAB7291924A1}"/>
                               <w:text/>
                             </w:sdtPr>
+                            <w:sdtEndPr/>
                             <w:sdtContent>
                               <w:r>
                                 <w:rPr>
@@ -3831,6 +3839,7 @@
                               <w:dataBinding w:prefixMappings="xmlns:ns0='http://purl.org/dc/elements/1.1/' xmlns:ns1='http://schemas.openxmlformats.org/package/2006/metadata/core-properties' " w:xpath="/ns1:coreProperties[1]/ns0:subject[1]" w:storeItemID="{6C3C8BC8-F283-45AE-878A-BAB7291924A1}"/>
                               <w:text/>
                             </w:sdtPr>
+                            <w:sdtEndPr/>
                             <w:sdtContent>
                               <w:r>
                                 <w:rPr>
@@ -3870,7 +3879,7 @@
             <mc:AlternateContent>
               <mc:Choice Requires="wps">
                 <w:drawing>
-                  <wp:anchor distT="0" distB="0" distL="114300" distR="114300" simplePos="0" relativeHeight="251659264" behindDoc="0" locked="0" layoutInCell="1" allowOverlap="1" wp14:anchorId="6493F686" wp14:editId="1B655669">
+                  <wp:anchor distT="0" distB="0" distL="114300" distR="114300" simplePos="0" relativeHeight="251658752" behindDoc="0" locked="0" layoutInCell="1" allowOverlap="1" wp14:anchorId="6493F686" wp14:editId="1B655669">
                     <wp:simplePos x="0" y="0"/>
                     <wp:positionH relativeFrom="page">
                       <wp:posOffset>3177540</wp:posOffset>
@@ -3939,6 +3948,7 @@
                                     <w:dataBinding w:prefixMappings="xmlns:ns0='http://purl.org/dc/elements/1.1/' xmlns:ns1='http://schemas.openxmlformats.org/package/2006/metadata/core-properties' " w:xpath="/ns1:coreProperties[1]/ns0:creator[1]" w:storeItemID="{6C3C8BC8-F283-45AE-878A-BAB7291924A1}"/>
                                     <w:text/>
                                   </w:sdtPr>
+                                  <w:sdtEndPr/>
                                   <w:sdtContent>
                                     <w:r>
                                       <w:rPr>
@@ -3984,6 +3994,7 @@
                                     <w:dataBinding w:prefixMappings="xmlns:ns0='http://schemas.openxmlformats.org/officeDocument/2006/extended-properties' " w:xpath="/ns0:Properties[1]/ns0:Company[1]" w:storeItemID="{6668398D-A668-4E3E-A5EB-62B293D839F1}"/>
                                     <w:text/>
                                   </w:sdtPr>
+                                  <w:sdtEndPr/>
                                   <w:sdtContent>
                                     <w:r>
                                       <w:rPr>
@@ -4019,7 +4030,7 @@
               </mc:Choice>
               <mc:Fallback>
                 <w:pict>
-                  <v:shape w14:anchorId="6493F686" id="Text Box 32" o:spid="_x0000_s1056" type="#_x0000_t202" style="position:absolute;margin-left:250.2pt;margin-top:741pt;width:280.8pt;height:28.8pt;z-index:251659264;visibility:visible;mso-wrap-style:square;mso-width-percent:0;mso-height-percent:0;mso-wrap-distance-left:9pt;mso-wrap-distance-top:0;mso-wrap-distance-right:9pt;mso-wrap-distance-bottom:0;mso-position-horizontal:absolute;mso-position-horizontal-relative:page;mso-position-vertical:absolute;mso-position-vertical-relative:page;mso-width-percent:0;mso-height-percent:0;mso-width-relative:page;mso-height-relative:margin;v-text-anchor:bottom" o:gfxdata="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" filled="f" stroked="f" strokeweight=".5pt">
+                  <v:shape w14:anchorId="6493F686" id="Text Box 32" o:spid="_x0000_s1056" type="#_x0000_t202" style="position:absolute;margin-left:250.2pt;margin-top:741pt;width:280.8pt;height:28.8pt;z-index:251658752;visibility:visible;mso-wrap-style:square;mso-width-percent:0;mso-height-percent:0;mso-wrap-distance-left:9pt;mso-wrap-distance-top:0;mso-wrap-distance-right:9pt;mso-wrap-distance-bottom:0;mso-position-horizontal:absolute;mso-position-horizontal-relative:page;mso-position-vertical:absolute;mso-position-vertical-relative:page;mso-width-percent:0;mso-height-percent:0;mso-width-relative:page;mso-height-relative:margin;v-text-anchor:bottom" o:gfxdata="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" filled="f" stroked="f" strokeweight=".5pt">
                     <v:textbox style="mso-fit-shape-to-text:t" inset="0,0,0,0">
                       <w:txbxContent>
                         <w:p>
@@ -4044,6 +4055,7 @@
                               <w:dataBinding w:prefixMappings="xmlns:ns0='http://purl.org/dc/elements/1.1/' xmlns:ns1='http://schemas.openxmlformats.org/package/2006/metadata/core-properties' " w:xpath="/ns1:coreProperties[1]/ns0:creator[1]" w:storeItemID="{6C3C8BC8-F283-45AE-878A-BAB7291924A1}"/>
                               <w:text/>
                             </w:sdtPr>
+                            <w:sdtEndPr/>
                             <w:sdtContent>
                               <w:r>
                                 <w:rPr>
@@ -4089,6 +4101,7 @@
                               <w:dataBinding w:prefixMappings="xmlns:ns0='http://schemas.openxmlformats.org/officeDocument/2006/extended-properties' " w:xpath="/ns0:Properties[1]/ns0:Company[1]" w:storeItemID="{6668398D-A668-4E3E-A5EB-62B293D839F1}"/>
                               <w:text/>
                             </w:sdtPr>
+                            <w:sdtEndPr/>
                             <w:sdtContent>
                               <w:r>
                                 <w:rPr>
@@ -4120,12 +4133,17 @@
             <w:br w:type="page"/>
           </w:r>
         </w:p>
-        <w:bookmarkStart w:id="0" w:name="_GoBack" w:displacedByCustomXml="next"/>
-        <w:bookmarkEnd w:id="0" w:displacedByCustomXml="next"/>
       </w:sdtContent>
     </w:sdt>
     <w:sdt>
       <w:sdtPr>
+        <w:rPr>
+          <w:rFonts w:asciiTheme="minorHAnsi" w:eastAsiaTheme="minorHAnsi" w:hAnsiTheme="minorHAnsi" w:cstheme="minorBidi"/>
+          <w:color w:val="auto"/>
+          <w:sz w:val="22"/>
+          <w:szCs w:val="22"/>
+          <w:lang w:val="en-IN"/>
+        </w:rPr>
         <w:id w:val="884834914"/>
         <w:docPartObj>
           <w:docPartGallery w:val="Table of Contents"/>
@@ -4134,14 +4152,9 @@
       </w:sdtPr>
       <w:sdtEndPr>
         <w:rPr>
-          <w:rFonts w:asciiTheme="minorHAnsi" w:eastAsiaTheme="minorHAnsi" w:hAnsiTheme="minorHAnsi" w:cstheme="minorBidi"/>
           <w:b/>
           <w:bCs/>
           <w:noProof/>
-          <w:color w:val="auto"/>
-          <w:sz w:val="22"/>
-          <w:szCs w:val="22"/>
-          <w:lang w:val="en-IN"/>
         </w:rPr>
       </w:sdtEndPr>
       <w:sdtContent>
@@ -4150,7 +4163,12 @@
             <w:pStyle w:val="TOCHeading"/>
           </w:pPr>
           <w:r>
-            <w:t>Contents</w:t>
+            <w:t>Conte</w:t>
+          </w:r>
+          <w:bookmarkStart w:id="0" w:name="_GoBack"/>
+          <w:bookmarkEnd w:id="0"/>
+          <w:r>
+            <w:t>nts</w:t>
           </w:r>
         </w:p>
         <w:p>
@@ -4161,7 +4179,10 @@
               <w:tab w:val="right" w:leader="dot" w:pos="9016"/>
             </w:tabs>
             <w:rPr>
+              <w:rFonts w:eastAsiaTheme="minorEastAsia" w:cs="Mangal"/>
               <w:noProof/>
+              <w:szCs w:val="20"/>
+              <w:lang w:eastAsia="en-IN" w:bidi="hi-IN"/>
             </w:rPr>
           </w:pPr>
           <w:r>
@@ -4173,7 +4194,7 @@
           <w:r>
             <w:fldChar w:fldCharType="separate"/>
           </w:r>
-          <w:hyperlink w:anchor="_Toc1174728" w:history="1">
+          <w:hyperlink w:anchor="_Toc1175261" w:history="1">
             <w:r>
               <w:rPr>
                 <w:rStyle w:val="Hyperlink"/>
@@ -4183,7 +4204,10 @@
             </w:r>
             <w:r>
               <w:rPr>
-                <w:noProof/>
+                <w:rFonts w:eastAsiaTheme="minorEastAsia" w:cs="Mangal"/>
+                <w:noProof/>
+                <w:szCs w:val="20"/>
+                <w:lang w:eastAsia="en-IN" w:bidi="hi-IN"/>
               </w:rPr>
               <w:tab/>
             </w:r>
@@ -4213,7 +4237,7 @@
                 <w:noProof/>
                 <w:webHidden/>
               </w:rPr>
-              <w:instrText xml:space="preserve"> PAGEREF _Toc1174728 \h </w:instrText>
+              <w:instrText xml:space="preserve"> PAGEREF _Toc1175261 \h </w:instrText>
             </w:r>
             <w:r>
               <w:rPr>
@@ -4233,7 +4257,7 @@
                 <w:noProof/>
                 <w:webHidden/>
               </w:rPr>
-              <w:t>1</w:t>
+              <w:t>3</w:t>
             </w:r>
             <w:r>
               <w:rPr>
@@ -4252,10 +4276,13 @@
               <w:tab w:val="right" w:leader="dot" w:pos="9016"/>
             </w:tabs>
             <w:rPr>
+              <w:rFonts w:eastAsiaTheme="minorEastAsia" w:cs="Mangal"/>
               <w:noProof/>
+              <w:szCs w:val="20"/>
+              <w:lang w:eastAsia="en-IN" w:bidi="hi-IN"/>
             </w:rPr>
           </w:pPr>
-          <w:hyperlink w:anchor="_Toc1174729" w:history="1">
+          <w:hyperlink w:anchor="_Toc1175262" w:history="1">
             <w:r>
               <w:rPr>
                 <w:rStyle w:val="Hyperlink"/>
@@ -4265,7 +4292,10 @@
             </w:r>
             <w:r>
               <w:rPr>
-                <w:noProof/>
+                <w:rFonts w:eastAsiaTheme="minorEastAsia" w:cs="Mangal"/>
+                <w:noProof/>
+                <w:szCs w:val="20"/>
+                <w:lang w:eastAsia="en-IN" w:bidi="hi-IN"/>
               </w:rPr>
               <w:tab/>
             </w:r>
@@ -4295,7 +4325,7 @@
                 <w:noProof/>
                 <w:webHidden/>
               </w:rPr>
-              <w:instrText xml:space="preserve"> PAGEREF _Toc1174729 \h </w:instrText>
+              <w:instrText xml:space="preserve"> PAGEREF _Toc1175262 \h </w:instrText>
             </w:r>
             <w:r>
               <w:rPr>
@@ -4315,7 +4345,7 @@
                 <w:noProof/>
                 <w:webHidden/>
               </w:rPr>
-              <w:t>1</w:t>
+              <w:t>3</w:t>
             </w:r>
             <w:r>
               <w:rPr>
@@ -4334,10 +4364,13 @@
               <w:tab w:val="right" w:leader="dot" w:pos="9016"/>
             </w:tabs>
             <w:rPr>
+              <w:rFonts w:eastAsiaTheme="minorEastAsia" w:cs="Mangal"/>
               <w:noProof/>
+              <w:szCs w:val="20"/>
+              <w:lang w:eastAsia="en-IN" w:bidi="hi-IN"/>
             </w:rPr>
           </w:pPr>
-          <w:hyperlink w:anchor="_Toc1174730" w:history="1">
+          <w:hyperlink w:anchor="_Toc1175263" w:history="1">
             <w:r>
               <w:rPr>
                 <w:rStyle w:val="Hyperlink"/>
@@ -4347,7 +4380,10 @@
             </w:r>
             <w:r>
               <w:rPr>
-                <w:noProof/>
+                <w:rFonts w:eastAsiaTheme="minorEastAsia" w:cs="Mangal"/>
+                <w:noProof/>
+                <w:szCs w:val="20"/>
+                <w:lang w:eastAsia="en-IN" w:bidi="hi-IN"/>
               </w:rPr>
               <w:tab/>
             </w:r>
@@ -4377,7 +4413,7 @@
                 <w:noProof/>
                 <w:webHidden/>
               </w:rPr>
-              <w:instrText xml:space="preserve"> PAGEREF _Toc1174730 \h </w:instrText>
+              <w:instrText xml:space="preserve"> PAGEREF _Toc1175263 \h </w:instrText>
             </w:r>
             <w:r>
               <w:rPr>
@@ -4397,7 +4433,7 @@
                 <w:noProof/>
                 <w:webHidden/>
               </w:rPr>
-              <w:t>1</w:t>
+              <w:t>3</w:t>
             </w:r>
             <w:r>
               <w:rPr>
@@ -4416,10 +4452,13 @@
               <w:tab w:val="right" w:leader="dot" w:pos="9016"/>
             </w:tabs>
             <w:rPr>
+              <w:rFonts w:eastAsiaTheme="minorEastAsia" w:cs="Mangal"/>
               <w:noProof/>
+              <w:szCs w:val="20"/>
+              <w:lang w:eastAsia="en-IN" w:bidi="hi-IN"/>
             </w:rPr>
           </w:pPr>
-          <w:hyperlink w:anchor="_Toc1174731" w:history="1">
+          <w:hyperlink w:anchor="_Toc1175264" w:history="1">
             <w:r>
               <w:rPr>
                 <w:rStyle w:val="Hyperlink"/>
@@ -4429,7 +4468,10 @@
             </w:r>
             <w:r>
               <w:rPr>
-                <w:noProof/>
+                <w:rFonts w:eastAsiaTheme="minorEastAsia" w:cs="Mangal"/>
+                <w:noProof/>
+                <w:szCs w:val="20"/>
+                <w:lang w:eastAsia="en-IN" w:bidi="hi-IN"/>
               </w:rPr>
               <w:tab/>
             </w:r>
@@ -4459,7 +4501,7 @@
                 <w:noProof/>
                 <w:webHidden/>
               </w:rPr>
-              <w:instrText xml:space="preserve"> PAGEREF _Toc1174731 \h </w:instrText>
+              <w:instrText xml:space="preserve"> PAGEREF _Toc1175264 \h </w:instrText>
             </w:r>
             <w:r>
               <w:rPr>
@@ -4479,7 +4521,7 @@
                 <w:noProof/>
                 <w:webHidden/>
               </w:rPr>
-              <w:t>1</w:t>
+              <w:t>3</w:t>
             </w:r>
             <w:r>
               <w:rPr>
@@ -4498,10 +4540,13 @@
               <w:tab w:val="right" w:leader="dot" w:pos="9016"/>
             </w:tabs>
             <w:rPr>
+              <w:rFonts w:eastAsiaTheme="minorEastAsia" w:cs="Mangal"/>
               <w:noProof/>
+              <w:szCs w:val="20"/>
+              <w:lang w:eastAsia="en-IN" w:bidi="hi-IN"/>
             </w:rPr>
           </w:pPr>
-          <w:hyperlink w:anchor="_Toc1174732" w:history="1">
+          <w:hyperlink w:anchor="_Toc1175265" w:history="1">
             <w:r>
               <w:rPr>
                 <w:rStyle w:val="Hyperlink"/>
@@ -4511,7 +4556,10 @@
             </w:r>
             <w:r>
               <w:rPr>
-                <w:noProof/>
+                <w:rFonts w:eastAsiaTheme="minorEastAsia" w:cs="Mangal"/>
+                <w:noProof/>
+                <w:szCs w:val="20"/>
+                <w:lang w:eastAsia="en-IN" w:bidi="hi-IN"/>
               </w:rPr>
               <w:tab/>
             </w:r>
@@ -4541,7 +4589,7 @@
                 <w:noProof/>
                 <w:webHidden/>
               </w:rPr>
-              <w:instrText xml:space="preserve"> PAGEREF _Toc1174732 \h </w:instrText>
+              <w:instrText xml:space="preserve"> PAGEREF _Toc1175265 \h </w:instrText>
             </w:r>
             <w:r>
               <w:rPr>
@@ -4561,7 +4609,7 @@
                 <w:noProof/>
                 <w:webHidden/>
               </w:rPr>
-              <w:t>1</w:t>
+              <w:t>3</w:t>
             </w:r>
             <w:r>
               <w:rPr>
@@ -4580,10 +4628,13 @@
               <w:tab w:val="right" w:leader="dot" w:pos="9016"/>
             </w:tabs>
             <w:rPr>
+              <w:rFonts w:eastAsiaTheme="minorEastAsia" w:cs="Mangal"/>
               <w:noProof/>
+              <w:szCs w:val="20"/>
+              <w:lang w:eastAsia="en-IN" w:bidi="hi-IN"/>
             </w:rPr>
           </w:pPr>
-          <w:hyperlink w:anchor="_Toc1174733" w:history="1">
+          <w:hyperlink w:anchor="_Toc1175266" w:history="1">
             <w:r>
               <w:rPr>
                 <w:rStyle w:val="Hyperlink"/>
@@ -4593,7 +4644,10 @@
             </w:r>
             <w:r>
               <w:rPr>
-                <w:noProof/>
+                <w:rFonts w:eastAsiaTheme="minorEastAsia" w:cs="Mangal"/>
+                <w:noProof/>
+                <w:szCs w:val="20"/>
+                <w:lang w:eastAsia="en-IN" w:bidi="hi-IN"/>
               </w:rPr>
               <w:tab/>
             </w:r>
@@ -4623,7 +4677,7 @@
                 <w:noProof/>
                 <w:webHidden/>
               </w:rPr>
-              <w:instrText xml:space="preserve"> PAGEREF _Toc1174733 \h </w:instrText>
+              <w:instrText xml:space="preserve"> PAGEREF _Toc1175266 \h </w:instrText>
             </w:r>
             <w:r>
               <w:rPr>
@@ -4643,7 +4697,7 @@
                 <w:noProof/>
                 <w:webHidden/>
               </w:rPr>
-              <w:t>1</w:t>
+              <w:t>3</w:t>
             </w:r>
             <w:r>
               <w:rPr>
@@ -4662,10 +4716,13 @@
               <w:tab w:val="right" w:leader="dot" w:pos="9016"/>
             </w:tabs>
             <w:rPr>
+              <w:rFonts w:eastAsiaTheme="minorEastAsia" w:cs="Mangal"/>
               <w:noProof/>
+              <w:szCs w:val="20"/>
+              <w:lang w:eastAsia="en-IN" w:bidi="hi-IN"/>
             </w:rPr>
           </w:pPr>
-          <w:hyperlink w:anchor="_Toc1174734" w:history="1">
+          <w:hyperlink w:anchor="_Toc1175267" w:history="1">
             <w:r>
               <w:rPr>
                 <w:rStyle w:val="Hyperlink"/>
@@ -4675,7 +4732,10 @@
             </w:r>
             <w:r>
               <w:rPr>
-                <w:noProof/>
+                <w:rFonts w:eastAsiaTheme="minorEastAsia" w:cs="Mangal"/>
+                <w:noProof/>
+                <w:szCs w:val="20"/>
+                <w:lang w:eastAsia="en-IN" w:bidi="hi-IN"/>
               </w:rPr>
               <w:tab/>
             </w:r>
@@ -4705,7 +4765,7 @@
                 <w:noProof/>
                 <w:webHidden/>
               </w:rPr>
-              <w:instrText xml:space="preserve"> PAGEREF _Toc1174734 \h </w:instrText>
+              <w:instrText xml:space="preserve"> PAGEREF _Toc1175267 \h </w:instrText>
             </w:r>
             <w:r>
               <w:rPr>
@@ -4725,7 +4785,7 @@
                 <w:noProof/>
                 <w:webHidden/>
               </w:rPr>
-              <w:t>1</w:t>
+              <w:t>3</w:t>
             </w:r>
             <w:r>
               <w:rPr>
@@ -4744,10 +4804,13 @@
               <w:tab w:val="right" w:leader="dot" w:pos="9016"/>
             </w:tabs>
             <w:rPr>
+              <w:rFonts w:eastAsiaTheme="minorEastAsia" w:cs="Mangal"/>
               <w:noProof/>
+              <w:szCs w:val="20"/>
+              <w:lang w:eastAsia="en-IN" w:bidi="hi-IN"/>
             </w:rPr>
           </w:pPr>
-          <w:hyperlink w:anchor="_Toc1174735" w:history="1">
+          <w:hyperlink w:anchor="_Toc1175268" w:history="1">
             <w:r>
               <w:rPr>
                 <w:rStyle w:val="Hyperlink"/>
@@ -4757,7 +4820,10 @@
             </w:r>
             <w:r>
               <w:rPr>
-                <w:noProof/>
+                <w:rFonts w:eastAsiaTheme="minorEastAsia" w:cs="Mangal"/>
+                <w:noProof/>
+                <w:szCs w:val="20"/>
+                <w:lang w:eastAsia="en-IN" w:bidi="hi-IN"/>
               </w:rPr>
               <w:tab/>
             </w:r>
@@ -4787,7 +4853,7 @@
                 <w:noProof/>
                 <w:webHidden/>
               </w:rPr>
-              <w:instrText xml:space="preserve"> PAGEREF _Toc1174735 \h </w:instrText>
+              <w:instrText xml:space="preserve"> PAGEREF _Toc1175268 \h </w:instrText>
             </w:r>
             <w:r>
               <w:rPr>
@@ -4807,7 +4873,7 @@
                 <w:noProof/>
                 <w:webHidden/>
               </w:rPr>
-              <w:t>1</w:t>
+              <w:t>3</w:t>
             </w:r>
             <w:r>
               <w:rPr>
@@ -4826,10 +4892,13 @@
               <w:tab w:val="right" w:leader="dot" w:pos="9016"/>
             </w:tabs>
             <w:rPr>
+              <w:rFonts w:eastAsiaTheme="minorEastAsia" w:cs="Mangal"/>
               <w:noProof/>
+              <w:szCs w:val="20"/>
+              <w:lang w:eastAsia="en-IN" w:bidi="hi-IN"/>
             </w:rPr>
           </w:pPr>
-          <w:hyperlink w:anchor="_Toc1174736" w:history="1">
+          <w:hyperlink w:anchor="_Toc1175269" w:history="1">
             <w:r>
               <w:rPr>
                 <w:rStyle w:val="Hyperlink"/>
@@ -4839,7 +4908,10 @@
             </w:r>
             <w:r>
               <w:rPr>
-                <w:noProof/>
+                <w:rFonts w:eastAsiaTheme="minorEastAsia" w:cs="Mangal"/>
+                <w:noProof/>
+                <w:szCs w:val="20"/>
+                <w:lang w:eastAsia="en-IN" w:bidi="hi-IN"/>
               </w:rPr>
               <w:tab/>
             </w:r>
@@ -4869,7 +4941,7 @@
                 <w:noProof/>
                 <w:webHidden/>
               </w:rPr>
-              <w:instrText xml:space="preserve"> PAGEREF _Toc1174736 \h </w:instrText>
+              <w:instrText xml:space="preserve"> PAGEREF _Toc1175269 \h </w:instrText>
             </w:r>
             <w:r>
               <w:rPr>
@@ -4889,7 +4961,7 @@
                 <w:noProof/>
                 <w:webHidden/>
               </w:rPr>
-              <w:t>1</w:t>
+              <w:t>3</w:t>
             </w:r>
             <w:r>
               <w:rPr>
@@ -4908,10 +4980,13 @@
               <w:tab w:val="right" w:leader="dot" w:pos="9016"/>
             </w:tabs>
             <w:rPr>
+              <w:rFonts w:eastAsiaTheme="minorEastAsia" w:cs="Mangal"/>
               <w:noProof/>
+              <w:szCs w:val="20"/>
+              <w:lang w:eastAsia="en-IN" w:bidi="hi-IN"/>
             </w:rPr>
           </w:pPr>
-          <w:hyperlink w:anchor="_Toc1174737" w:history="1">
+          <w:hyperlink w:anchor="_Toc1175270" w:history="1">
             <w:r>
               <w:rPr>
                 <w:rStyle w:val="Hyperlink"/>
@@ -4921,7 +4996,10 @@
             </w:r>
             <w:r>
               <w:rPr>
-                <w:noProof/>
+                <w:rFonts w:eastAsiaTheme="minorEastAsia" w:cs="Mangal"/>
+                <w:noProof/>
+                <w:szCs w:val="20"/>
+                <w:lang w:eastAsia="en-IN" w:bidi="hi-IN"/>
               </w:rPr>
               <w:tab/>
             </w:r>
@@ -4951,7 +5029,7 @@
                 <w:noProof/>
                 <w:webHidden/>
               </w:rPr>
-              <w:instrText xml:space="preserve"> PAGEREF _Toc1174737 \h </w:instrText>
+              <w:instrText xml:space="preserve"> PAGEREF _Toc1175270 \h </w:instrText>
             </w:r>
             <w:r>
               <w:rPr>
@@ -4971,7 +5049,7 @@
                 <w:noProof/>
                 <w:webHidden/>
               </w:rPr>
-              <w:t>1</w:t>
+              <w:t>3</w:t>
             </w:r>
             <w:r>
               <w:rPr>
@@ -4990,10 +5068,13 @@
               <w:tab w:val="right" w:leader="dot" w:pos="9016"/>
             </w:tabs>
             <w:rPr>
+              <w:rFonts w:eastAsiaTheme="minorEastAsia" w:cs="Mangal"/>
               <w:noProof/>
+              <w:szCs w:val="20"/>
+              <w:lang w:eastAsia="en-IN" w:bidi="hi-IN"/>
             </w:rPr>
           </w:pPr>
-          <w:hyperlink w:anchor="_Toc1174738" w:history="1">
+          <w:hyperlink w:anchor="_Toc1175271" w:history="1">
             <w:r>
               <w:rPr>
                 <w:rStyle w:val="Hyperlink"/>
@@ -5003,7 +5084,10 @@
             </w:r>
             <w:r>
               <w:rPr>
-                <w:noProof/>
+                <w:rFonts w:eastAsiaTheme="minorEastAsia" w:cs="Mangal"/>
+                <w:noProof/>
+                <w:szCs w:val="20"/>
+                <w:lang w:eastAsia="en-IN" w:bidi="hi-IN"/>
               </w:rPr>
               <w:tab/>
             </w:r>
@@ -5033,7 +5117,7 @@
                 <w:noProof/>
                 <w:webHidden/>
               </w:rPr>
-              <w:instrText xml:space="preserve"> PAGEREF _Toc1174738 \h </w:instrText>
+              <w:instrText xml:space="preserve"> PAGEREF _Toc1175271 \h </w:instrText>
             </w:r>
             <w:r>
               <w:rPr>
@@ -5053,7 +5137,7 @@
                 <w:noProof/>
                 <w:webHidden/>
               </w:rPr>
-              <w:t>1</w:t>
+              <w:t>3</w:t>
             </w:r>
             <w:r>
               <w:rPr>
@@ -5072,10 +5156,13 @@
               <w:tab w:val="right" w:leader="dot" w:pos="9016"/>
             </w:tabs>
             <w:rPr>
+              <w:rFonts w:eastAsiaTheme="minorEastAsia" w:cs="Mangal"/>
               <w:noProof/>
+              <w:szCs w:val="20"/>
+              <w:lang w:eastAsia="en-IN" w:bidi="hi-IN"/>
             </w:rPr>
           </w:pPr>
-          <w:hyperlink w:anchor="_Toc1174739" w:history="1">
+          <w:hyperlink w:anchor="_Toc1175272" w:history="1">
             <w:r>
               <w:rPr>
                 <w:rStyle w:val="Hyperlink"/>
@@ -5085,7 +5172,10 @@
             </w:r>
             <w:r>
               <w:rPr>
-                <w:noProof/>
+                <w:rFonts w:eastAsiaTheme="minorEastAsia" w:cs="Mangal"/>
+                <w:noProof/>
+                <w:szCs w:val="20"/>
+                <w:lang w:eastAsia="en-IN" w:bidi="hi-IN"/>
               </w:rPr>
               <w:tab/>
             </w:r>
@@ -5116,7 +5206,7 @@
                 <w:noProof/>
                 <w:webHidden/>
               </w:rPr>
-              <w:instrText xml:space="preserve"> PAGEREF _Toc1174739 \h </w:instrText>
+              <w:instrText xml:space="preserve"> PAGEREF _Toc1175272 \h </w:instrText>
             </w:r>
             <w:r>
               <w:rPr>
@@ -5136,7 +5226,7 @@
                 <w:noProof/>
                 <w:webHidden/>
               </w:rPr>
-              <w:t>1</w:t>
+              <w:t>3</w:t>
             </w:r>
             <w:r>
               <w:rPr>
@@ -5155,10 +5245,13 @@
               <w:tab w:val="right" w:leader="dot" w:pos="9016"/>
             </w:tabs>
             <w:rPr>
+              <w:rFonts w:eastAsiaTheme="minorEastAsia" w:cs="Mangal"/>
               <w:noProof/>
+              <w:szCs w:val="20"/>
+              <w:lang w:eastAsia="en-IN" w:bidi="hi-IN"/>
             </w:rPr>
           </w:pPr>
-          <w:hyperlink w:anchor="_Toc1174740" w:history="1">
+          <w:hyperlink w:anchor="_Toc1175273" w:history="1">
             <w:r>
               <w:rPr>
                 <w:rStyle w:val="Hyperlink"/>
@@ -5169,7 +5262,10 @@
             </w:r>
             <w:r>
               <w:rPr>
-                <w:noProof/>
+                <w:rFonts w:eastAsiaTheme="minorEastAsia" w:cs="Mangal"/>
+                <w:noProof/>
+                <w:szCs w:val="20"/>
+                <w:lang w:eastAsia="en-IN" w:bidi="hi-IN"/>
               </w:rPr>
               <w:tab/>
             </w:r>
@@ -5200,7 +5296,7 @@
                 <w:noProof/>
                 <w:webHidden/>
               </w:rPr>
-              <w:instrText xml:space="preserve"> PAGEREF _Toc1174740 \h </w:instrText>
+              <w:instrText xml:space="preserve"> PAGEREF _Toc1175273 \h </w:instrText>
             </w:r>
             <w:r>
               <w:rPr>
@@ -5220,7 +5316,7 @@
                 <w:noProof/>
                 <w:webHidden/>
               </w:rPr>
-              <w:t>2</w:t>
+              <w:t>3</w:t>
             </w:r>
             <w:r>
               <w:rPr>
@@ -5239,10 +5335,13 @@
               <w:tab w:val="right" w:leader="dot" w:pos="9016"/>
             </w:tabs>
             <w:rPr>
+              <w:rFonts w:eastAsiaTheme="minorEastAsia" w:cs="Mangal"/>
               <w:noProof/>
+              <w:szCs w:val="20"/>
+              <w:lang w:eastAsia="en-IN" w:bidi="hi-IN"/>
             </w:rPr>
           </w:pPr>
-          <w:hyperlink w:anchor="_Toc1174741" w:history="1">
+          <w:hyperlink w:anchor="_Toc1175274" w:history="1">
             <w:r>
               <w:rPr>
                 <w:rStyle w:val="Hyperlink"/>
@@ -5253,7 +5352,10 @@
             </w:r>
             <w:r>
               <w:rPr>
-                <w:noProof/>
+                <w:rFonts w:eastAsiaTheme="minorEastAsia" w:cs="Mangal"/>
+                <w:noProof/>
+                <w:szCs w:val="20"/>
+                <w:lang w:eastAsia="en-IN" w:bidi="hi-IN"/>
               </w:rPr>
               <w:tab/>
             </w:r>
@@ -5284,7 +5386,7 @@
                 <w:noProof/>
                 <w:webHidden/>
               </w:rPr>
-              <w:instrText xml:space="preserve"> PAGEREF _Toc1174741 \h </w:instrText>
+              <w:instrText xml:space="preserve"> PAGEREF _Toc1175274 \h </w:instrText>
             </w:r>
             <w:r>
               <w:rPr>
@@ -5304,7 +5406,7 @@
                 <w:noProof/>
                 <w:webHidden/>
               </w:rPr>
-              <w:t>2</w:t>
+              <w:t>4</w:t>
             </w:r>
             <w:r>
               <w:rPr>
@@ -5323,10 +5425,13 @@
               <w:tab w:val="right" w:leader="dot" w:pos="9016"/>
             </w:tabs>
             <w:rPr>
+              <w:rFonts w:eastAsiaTheme="minorEastAsia" w:cs="Mangal"/>
               <w:noProof/>
+              <w:szCs w:val="20"/>
+              <w:lang w:eastAsia="en-IN" w:bidi="hi-IN"/>
             </w:rPr>
           </w:pPr>
-          <w:hyperlink w:anchor="_Toc1174742" w:history="1">
+          <w:hyperlink w:anchor="_Toc1175275" w:history="1">
             <w:r>
               <w:rPr>
                 <w:rStyle w:val="Hyperlink"/>
@@ -5337,7 +5442,10 @@
             </w:r>
             <w:r>
               <w:rPr>
-                <w:noProof/>
+                <w:rFonts w:eastAsiaTheme="minorEastAsia" w:cs="Mangal"/>
+                <w:noProof/>
+                <w:szCs w:val="20"/>
+                <w:lang w:eastAsia="en-IN" w:bidi="hi-IN"/>
               </w:rPr>
               <w:tab/>
             </w:r>
@@ -5368,7 +5476,7 @@
                 <w:noProof/>
                 <w:webHidden/>
               </w:rPr>
-              <w:instrText xml:space="preserve"> PAGEREF _Toc1174742 \h </w:instrText>
+              <w:instrText xml:space="preserve"> PAGEREF _Toc1175275 \h </w:instrText>
             </w:r>
             <w:r>
               <w:rPr>
@@ -5388,7 +5496,7 @@
                 <w:noProof/>
                 <w:webHidden/>
               </w:rPr>
-              <w:t>2</w:t>
+              <w:t>4</w:t>
             </w:r>
             <w:r>
               <w:rPr>
@@ -5407,10 +5515,13 @@
               <w:tab w:val="right" w:leader="dot" w:pos="9016"/>
             </w:tabs>
             <w:rPr>
+              <w:rFonts w:eastAsiaTheme="minorEastAsia" w:cs="Mangal"/>
               <w:noProof/>
+              <w:szCs w:val="20"/>
+              <w:lang w:eastAsia="en-IN" w:bidi="hi-IN"/>
             </w:rPr>
           </w:pPr>
-          <w:hyperlink w:anchor="_Toc1174743" w:history="1">
+          <w:hyperlink w:anchor="_Toc1175276" w:history="1">
             <w:r>
               <w:rPr>
                 <w:rStyle w:val="Hyperlink"/>
@@ -5421,7 +5532,10 @@
             </w:r>
             <w:r>
               <w:rPr>
-                <w:noProof/>
+                <w:rFonts w:eastAsiaTheme="minorEastAsia" w:cs="Mangal"/>
+                <w:noProof/>
+                <w:szCs w:val="20"/>
+                <w:lang w:eastAsia="en-IN" w:bidi="hi-IN"/>
               </w:rPr>
               <w:tab/>
             </w:r>
@@ -5452,7 +5566,7 @@
                 <w:noProof/>
                 <w:webHidden/>
               </w:rPr>
-              <w:instrText xml:space="preserve"> PAGEREF _Toc1174743 \h </w:instrText>
+              <w:instrText xml:space="preserve"> PAGEREF _Toc1175276 \h </w:instrText>
             </w:r>
             <w:r>
               <w:rPr>
@@ -5472,7 +5586,7 @@
                 <w:noProof/>
                 <w:webHidden/>
               </w:rPr>
-              <w:t>2</w:t>
+              <w:t>4</w:t>
             </w:r>
             <w:r>
               <w:rPr>
@@ -5491,10 +5605,13 @@
               <w:tab w:val="right" w:leader="dot" w:pos="9016"/>
             </w:tabs>
             <w:rPr>
+              <w:rFonts w:eastAsiaTheme="minorEastAsia" w:cs="Mangal"/>
               <w:noProof/>
+              <w:szCs w:val="20"/>
+              <w:lang w:eastAsia="en-IN" w:bidi="hi-IN"/>
             </w:rPr>
           </w:pPr>
-          <w:hyperlink w:anchor="_Toc1174744" w:history="1">
+          <w:hyperlink w:anchor="_Toc1175277" w:history="1">
             <w:r>
               <w:rPr>
                 <w:rStyle w:val="Hyperlink"/>
@@ -5505,7 +5622,10 @@
             </w:r>
             <w:r>
               <w:rPr>
-                <w:noProof/>
+                <w:rFonts w:eastAsiaTheme="minorEastAsia" w:cs="Mangal"/>
+                <w:noProof/>
+                <w:szCs w:val="20"/>
+                <w:lang w:eastAsia="en-IN" w:bidi="hi-IN"/>
               </w:rPr>
               <w:tab/>
             </w:r>
@@ -5536,7 +5656,7 @@
                 <w:noProof/>
                 <w:webHidden/>
               </w:rPr>
-              <w:instrText xml:space="preserve"> PAGEREF _Toc1174744 \h </w:instrText>
+              <w:instrText xml:space="preserve"> PAGEREF _Toc1175277 \h </w:instrText>
             </w:r>
             <w:r>
               <w:rPr>
@@ -5556,7 +5676,7 @@
                 <w:noProof/>
                 <w:webHidden/>
               </w:rPr>
-              <w:t>2</w:t>
+              <w:t>4</w:t>
             </w:r>
             <w:r>
               <w:rPr>
@@ -5575,10 +5695,13 @@
               <w:tab w:val="right" w:leader="dot" w:pos="9016"/>
             </w:tabs>
             <w:rPr>
+              <w:rFonts w:eastAsiaTheme="minorEastAsia" w:cs="Mangal"/>
               <w:noProof/>
+              <w:szCs w:val="20"/>
+              <w:lang w:eastAsia="en-IN" w:bidi="hi-IN"/>
             </w:rPr>
           </w:pPr>
-          <w:hyperlink w:anchor="_Toc1174745" w:history="1">
+          <w:hyperlink w:anchor="_Toc1175278" w:history="1">
             <w:r>
               <w:rPr>
                 <w:rStyle w:val="Hyperlink"/>
@@ -5589,7 +5712,10 @@
             </w:r>
             <w:r>
               <w:rPr>
-                <w:noProof/>
+                <w:rFonts w:eastAsiaTheme="minorEastAsia" w:cs="Mangal"/>
+                <w:noProof/>
+                <w:szCs w:val="20"/>
+                <w:lang w:eastAsia="en-IN" w:bidi="hi-IN"/>
               </w:rPr>
               <w:tab/>
             </w:r>
@@ -5620,7 +5746,7 @@
                 <w:noProof/>
                 <w:webHidden/>
               </w:rPr>
-              <w:instrText xml:space="preserve"> PAGEREF _Toc1174745 \h </w:instrText>
+              <w:instrText xml:space="preserve"> PAGEREF _Toc1175278 \h </w:instrText>
             </w:r>
             <w:r>
               <w:rPr>
@@ -5640,7 +5766,7 @@
                 <w:noProof/>
                 <w:webHidden/>
               </w:rPr>
-              <w:t>2</w:t>
+              <w:t>4</w:t>
             </w:r>
             <w:r>
               <w:rPr>
@@ -5659,10 +5785,13 @@
               <w:tab w:val="right" w:leader="dot" w:pos="9016"/>
             </w:tabs>
             <w:rPr>
+              <w:rFonts w:eastAsiaTheme="minorEastAsia" w:cs="Mangal"/>
               <w:noProof/>
+              <w:szCs w:val="20"/>
+              <w:lang w:eastAsia="en-IN" w:bidi="hi-IN"/>
             </w:rPr>
           </w:pPr>
-          <w:hyperlink w:anchor="_Toc1174746" w:history="1">
+          <w:hyperlink w:anchor="_Toc1175279" w:history="1">
             <w:r>
               <w:rPr>
                 <w:rStyle w:val="Hyperlink"/>
@@ -5673,7 +5802,10 @@
             </w:r>
             <w:r>
               <w:rPr>
-                <w:noProof/>
+                <w:rFonts w:eastAsiaTheme="minorEastAsia" w:cs="Mangal"/>
+                <w:noProof/>
+                <w:szCs w:val="20"/>
+                <w:lang w:eastAsia="en-IN" w:bidi="hi-IN"/>
               </w:rPr>
               <w:tab/>
             </w:r>
@@ -5704,7 +5836,7 @@
                 <w:noProof/>
                 <w:webHidden/>
               </w:rPr>
-              <w:instrText xml:space="preserve"> PAGEREF _Toc1174746 \h </w:instrText>
+              <w:instrText xml:space="preserve"> PAGEREF _Toc1175279 \h </w:instrText>
             </w:r>
             <w:r>
               <w:rPr>
@@ -5724,7 +5856,7 @@
                 <w:noProof/>
                 <w:webHidden/>
               </w:rPr>
-              <w:t>2</w:t>
+              <w:t>4</w:t>
             </w:r>
             <w:r>
               <w:rPr>
@@ -5743,10 +5875,13 @@
               <w:tab w:val="right" w:leader="dot" w:pos="9016"/>
             </w:tabs>
             <w:rPr>
+              <w:rFonts w:eastAsiaTheme="minorEastAsia" w:cs="Mangal"/>
               <w:noProof/>
+              <w:szCs w:val="20"/>
+              <w:lang w:eastAsia="en-IN" w:bidi="hi-IN"/>
             </w:rPr>
           </w:pPr>
-          <w:hyperlink w:anchor="_Toc1174747" w:history="1">
+          <w:hyperlink w:anchor="_Toc1175280" w:history="1">
             <w:r>
               <w:rPr>
                 <w:rStyle w:val="Hyperlink"/>
@@ -5757,7 +5892,10 @@
             </w:r>
             <w:r>
               <w:rPr>
-                <w:noProof/>
+                <w:rFonts w:eastAsiaTheme="minorEastAsia" w:cs="Mangal"/>
+                <w:noProof/>
+                <w:szCs w:val="20"/>
+                <w:lang w:eastAsia="en-IN" w:bidi="hi-IN"/>
               </w:rPr>
               <w:tab/>
             </w:r>
@@ -5788,7 +5926,7 @@
                 <w:noProof/>
                 <w:webHidden/>
               </w:rPr>
-              <w:instrText xml:space="preserve"> PAGEREF _Toc1174747 \h </w:instrText>
+              <w:instrText xml:space="preserve"> PAGEREF _Toc1175280 \h </w:instrText>
             </w:r>
             <w:r>
               <w:rPr>
@@ -5808,7 +5946,7 @@
                 <w:noProof/>
                 <w:webHidden/>
               </w:rPr>
-              <w:t>2</w:t>
+              <w:t>4</w:t>
             </w:r>
             <w:r>
               <w:rPr>
@@ -5827,10 +5965,13 @@
               <w:tab w:val="right" w:leader="dot" w:pos="9016"/>
             </w:tabs>
             <w:rPr>
+              <w:rFonts w:eastAsiaTheme="minorEastAsia" w:cs="Mangal"/>
               <w:noProof/>
+              <w:szCs w:val="20"/>
+              <w:lang w:eastAsia="en-IN" w:bidi="hi-IN"/>
             </w:rPr>
           </w:pPr>
-          <w:hyperlink w:anchor="_Toc1174748" w:history="1">
+          <w:hyperlink w:anchor="_Toc1175281" w:history="1">
             <w:r>
               <w:rPr>
                 <w:rStyle w:val="Hyperlink"/>
@@ -5840,7 +5981,10 @@
             </w:r>
             <w:r>
               <w:rPr>
-                <w:noProof/>
+                <w:rFonts w:eastAsiaTheme="minorEastAsia" w:cs="Mangal"/>
+                <w:noProof/>
+                <w:szCs w:val="20"/>
+                <w:lang w:eastAsia="en-IN" w:bidi="hi-IN"/>
               </w:rPr>
               <w:tab/>
             </w:r>
@@ -5870,7 +6014,7 @@
                 <w:noProof/>
                 <w:webHidden/>
               </w:rPr>
-              <w:instrText xml:space="preserve"> PAGEREF _Toc1174748 \h </w:instrText>
+              <w:instrText xml:space="preserve"> PAGEREF _Toc1175281 \h </w:instrText>
             </w:r>
             <w:r>
               <w:rPr>
@@ -5890,7 +6034,7 @@
                 <w:noProof/>
                 <w:webHidden/>
               </w:rPr>
-              <w:t>2</w:t>
+              <w:t>4</w:t>
             </w:r>
             <w:r>
               <w:rPr>
@@ -5909,10 +6053,13 @@
               <w:tab w:val="right" w:leader="dot" w:pos="9016"/>
             </w:tabs>
             <w:rPr>
+              <w:rFonts w:eastAsiaTheme="minorEastAsia" w:cs="Mangal"/>
               <w:noProof/>
+              <w:szCs w:val="20"/>
+              <w:lang w:eastAsia="en-IN" w:bidi="hi-IN"/>
             </w:rPr>
           </w:pPr>
-          <w:hyperlink w:anchor="_Toc1174749" w:history="1">
+          <w:hyperlink w:anchor="_Toc1175282" w:history="1">
             <w:r>
               <w:rPr>
                 <w:rStyle w:val="Hyperlink"/>
@@ -5922,7 +6069,10 @@
             </w:r>
             <w:r>
               <w:rPr>
-                <w:noProof/>
+                <w:rFonts w:eastAsiaTheme="minorEastAsia" w:cs="Mangal"/>
+                <w:noProof/>
+                <w:szCs w:val="20"/>
+                <w:lang w:eastAsia="en-IN" w:bidi="hi-IN"/>
               </w:rPr>
               <w:tab/>
             </w:r>
@@ -5952,7 +6102,7 @@
                 <w:noProof/>
                 <w:webHidden/>
               </w:rPr>
-              <w:instrText xml:space="preserve"> PAGEREF _Toc1174749 \h </w:instrText>
+              <w:instrText xml:space="preserve"> PAGEREF _Toc1175282 \h </w:instrText>
             </w:r>
             <w:r>
               <w:rPr>
@@ -5972,7 +6122,7 @@
                 <w:noProof/>
                 <w:webHidden/>
               </w:rPr>
-              <w:t>2</w:t>
+              <w:t>4</w:t>
             </w:r>
             <w:r>
               <w:rPr>
@@ -5991,10 +6141,13 @@
               <w:tab w:val="right" w:leader="dot" w:pos="9016"/>
             </w:tabs>
             <w:rPr>
+              <w:rFonts w:eastAsiaTheme="minorEastAsia" w:cs="Mangal"/>
               <w:noProof/>
+              <w:szCs w:val="20"/>
+              <w:lang w:eastAsia="en-IN" w:bidi="hi-IN"/>
             </w:rPr>
           </w:pPr>
-          <w:hyperlink w:anchor="_Toc1174750" w:history="1">
+          <w:hyperlink w:anchor="_Toc1175283" w:history="1">
             <w:r>
               <w:rPr>
                 <w:rStyle w:val="Hyperlink"/>
@@ -6004,7 +6157,10 @@
             </w:r>
             <w:r>
               <w:rPr>
-                <w:noProof/>
+                <w:rFonts w:eastAsiaTheme="minorEastAsia" w:cs="Mangal"/>
+                <w:noProof/>
+                <w:szCs w:val="20"/>
+                <w:lang w:eastAsia="en-IN" w:bidi="hi-IN"/>
               </w:rPr>
               <w:tab/>
             </w:r>
@@ -6034,7 +6190,7 @@
                 <w:noProof/>
                 <w:webHidden/>
               </w:rPr>
-              <w:instrText xml:space="preserve"> PAGEREF _Toc1174750 \h </w:instrText>
+              <w:instrText xml:space="preserve"> PAGEREF _Toc1175283 \h </w:instrText>
             </w:r>
             <w:r>
               <w:rPr>
@@ -6054,7 +6210,7 @@
                 <w:noProof/>
                 <w:webHidden/>
               </w:rPr>
-              <w:t>2</w:t>
+              <w:t>4</w:t>
             </w:r>
             <w:r>
               <w:rPr>
@@ -6073,10 +6229,13 @@
               <w:tab w:val="right" w:leader="dot" w:pos="9016"/>
             </w:tabs>
             <w:rPr>
+              <w:rFonts w:eastAsiaTheme="minorEastAsia" w:cs="Mangal"/>
               <w:noProof/>
+              <w:szCs w:val="20"/>
+              <w:lang w:eastAsia="en-IN" w:bidi="hi-IN"/>
             </w:rPr>
           </w:pPr>
-          <w:hyperlink w:anchor="_Toc1174751" w:history="1">
+          <w:hyperlink w:anchor="_Toc1175284" w:history="1">
             <w:r>
               <w:rPr>
                 <w:rStyle w:val="Hyperlink"/>
@@ -6086,7 +6245,10 @@
             </w:r>
             <w:r>
               <w:rPr>
-                <w:noProof/>
+                <w:rFonts w:eastAsiaTheme="minorEastAsia" w:cs="Mangal"/>
+                <w:noProof/>
+                <w:szCs w:val="20"/>
+                <w:lang w:eastAsia="en-IN" w:bidi="hi-IN"/>
               </w:rPr>
               <w:tab/>
             </w:r>
@@ -6116,7 +6278,7 @@
                 <w:noProof/>
                 <w:webHidden/>
               </w:rPr>
-              <w:instrText xml:space="preserve"> PAGEREF _Toc1174751 \h </w:instrText>
+              <w:instrText xml:space="preserve"> PAGEREF _Toc1175284 \h </w:instrText>
             </w:r>
             <w:r>
               <w:rPr>
@@ -6136,7 +6298,7 @@
                 <w:noProof/>
                 <w:webHidden/>
               </w:rPr>
-              <w:t>2</w:t>
+              <w:t>4</w:t>
             </w:r>
             <w:r>
               <w:rPr>
@@ -6155,10 +6317,13 @@
               <w:tab w:val="right" w:leader="dot" w:pos="9016"/>
             </w:tabs>
             <w:rPr>
+              <w:rFonts w:eastAsiaTheme="minorEastAsia" w:cs="Mangal"/>
               <w:noProof/>
+              <w:szCs w:val="20"/>
+              <w:lang w:eastAsia="en-IN" w:bidi="hi-IN"/>
             </w:rPr>
           </w:pPr>
-          <w:hyperlink w:anchor="_Toc1174752" w:history="1">
+          <w:hyperlink w:anchor="_Toc1175285" w:history="1">
             <w:r>
               <w:rPr>
                 <w:rStyle w:val="Hyperlink"/>
@@ -6168,7 +6333,10 @@
             </w:r>
             <w:r>
               <w:rPr>
-                <w:noProof/>
+                <w:rFonts w:eastAsiaTheme="minorEastAsia" w:cs="Mangal"/>
+                <w:noProof/>
+                <w:szCs w:val="20"/>
+                <w:lang w:eastAsia="en-IN" w:bidi="hi-IN"/>
               </w:rPr>
               <w:tab/>
             </w:r>
@@ -6198,7 +6366,7 @@
                 <w:noProof/>
                 <w:webHidden/>
               </w:rPr>
-              <w:instrText xml:space="preserve"> PAGEREF _Toc1174752 \h </w:instrText>
+              <w:instrText xml:space="preserve"> PAGEREF _Toc1175285 \h </w:instrText>
             </w:r>
             <w:r>
               <w:rPr>
@@ -6218,7 +6386,7 @@
                 <w:noProof/>
                 <w:webHidden/>
               </w:rPr>
-              <w:t>2</w:t>
+              <w:t>4</w:t>
             </w:r>
             <w:r>
               <w:rPr>
@@ -6237,10 +6405,13 @@
               <w:tab w:val="right" w:leader="dot" w:pos="9016"/>
             </w:tabs>
             <w:rPr>
+              <w:rFonts w:eastAsiaTheme="minorEastAsia" w:cs="Mangal"/>
               <w:noProof/>
+              <w:szCs w:val="20"/>
+              <w:lang w:eastAsia="en-IN" w:bidi="hi-IN"/>
             </w:rPr>
           </w:pPr>
-          <w:hyperlink w:anchor="_Toc1174753" w:history="1">
+          <w:hyperlink w:anchor="_Toc1175286" w:history="1">
             <w:r>
               <w:rPr>
                 <w:rStyle w:val="Hyperlink"/>
@@ -6250,7 +6421,10 @@
             </w:r>
             <w:r>
               <w:rPr>
-                <w:noProof/>
+                <w:rFonts w:eastAsiaTheme="minorEastAsia" w:cs="Mangal"/>
+                <w:noProof/>
+                <w:szCs w:val="20"/>
+                <w:lang w:eastAsia="en-IN" w:bidi="hi-IN"/>
               </w:rPr>
               <w:tab/>
             </w:r>
@@ -6280,7 +6454,7 @@
                 <w:noProof/>
                 <w:webHidden/>
               </w:rPr>
-              <w:instrText xml:space="preserve"> PAGEREF _Toc1174753 \h </w:instrText>
+              <w:instrText xml:space="preserve"> PAGEREF _Toc1175286 \h </w:instrText>
             </w:r>
             <w:r>
               <w:rPr>
@@ -6300,7 +6474,7 @@
                 <w:noProof/>
                 <w:webHidden/>
               </w:rPr>
-              <w:t>2</w:t>
+              <w:t>4</w:t>
             </w:r>
             <w:r>
               <w:rPr>
@@ -6319,10 +6493,13 @@
               <w:tab w:val="right" w:leader="dot" w:pos="9016"/>
             </w:tabs>
             <w:rPr>
+              <w:rFonts w:eastAsiaTheme="minorEastAsia" w:cs="Mangal"/>
               <w:noProof/>
+              <w:szCs w:val="20"/>
+              <w:lang w:eastAsia="en-IN" w:bidi="hi-IN"/>
             </w:rPr>
           </w:pPr>
-          <w:hyperlink w:anchor="_Toc1174754" w:history="1">
+          <w:hyperlink w:anchor="_Toc1175287" w:history="1">
             <w:r>
               <w:rPr>
                 <w:rStyle w:val="Hyperlink"/>
@@ -6332,7 +6509,10 @@
             </w:r>
             <w:r>
               <w:rPr>
-                <w:noProof/>
+                <w:rFonts w:eastAsiaTheme="minorEastAsia" w:cs="Mangal"/>
+                <w:noProof/>
+                <w:szCs w:val="20"/>
+                <w:lang w:eastAsia="en-IN" w:bidi="hi-IN"/>
               </w:rPr>
               <w:tab/>
             </w:r>
@@ -6341,7 +6521,7 @@
                 <w:rStyle w:val="Hyperlink"/>
                 <w:noProof/>
               </w:rPr>
-              <w:t>Favorite</w:t>
+              <w:t>Favourite</w:t>
             </w:r>
             <w:r>
               <w:rPr>
@@ -6362,7 +6542,7 @@
                 <w:noProof/>
                 <w:webHidden/>
               </w:rPr>
-              <w:instrText xml:space="preserve"> PAGEREF _Toc1174754 \h </w:instrText>
+              <w:instrText xml:space="preserve"> PAGEREF _Toc1175287 \h </w:instrText>
             </w:r>
             <w:r>
               <w:rPr>
@@ -6382,7 +6562,7 @@
                 <w:noProof/>
                 <w:webHidden/>
               </w:rPr>
-              <w:t>3</w:t>
+              <w:t>4</w:t>
             </w:r>
             <w:r>
               <w:rPr>
@@ -6401,10 +6581,13 @@
               <w:tab w:val="right" w:leader="dot" w:pos="9016"/>
             </w:tabs>
             <w:rPr>
+              <w:rFonts w:eastAsiaTheme="minorEastAsia" w:cs="Mangal"/>
               <w:noProof/>
+              <w:szCs w:val="20"/>
+              <w:lang w:eastAsia="en-IN" w:bidi="hi-IN"/>
             </w:rPr>
           </w:pPr>
-          <w:hyperlink w:anchor="_Toc1174755" w:history="1">
+          <w:hyperlink w:anchor="_Toc1175288" w:history="1">
             <w:r>
               <w:rPr>
                 <w:rStyle w:val="Hyperlink"/>
@@ -6414,7 +6597,10 @@
             </w:r>
             <w:r>
               <w:rPr>
-                <w:noProof/>
+                <w:rFonts w:eastAsiaTheme="minorEastAsia" w:cs="Mangal"/>
+                <w:noProof/>
+                <w:szCs w:val="20"/>
+                <w:lang w:eastAsia="en-IN" w:bidi="hi-IN"/>
               </w:rPr>
               <w:tab/>
             </w:r>
@@ -6444,7 +6630,7 @@
                 <w:noProof/>
                 <w:webHidden/>
               </w:rPr>
-              <w:instrText xml:space="preserve"> PAGEREF _Toc1174755 \h </w:instrText>
+              <w:instrText xml:space="preserve"> PAGEREF _Toc1175288 \h </w:instrText>
             </w:r>
             <w:r>
               <w:rPr>
@@ -6464,7 +6650,7 @@
                 <w:noProof/>
                 <w:webHidden/>
               </w:rPr>
-              <w:t>3</w:t>
+              <w:t>5</w:t>
             </w:r>
             <w:r>
               <w:rPr>
@@ -6483,10 +6669,13 @@
               <w:tab w:val="right" w:leader="dot" w:pos="9016"/>
             </w:tabs>
             <w:rPr>
+              <w:rFonts w:eastAsiaTheme="minorEastAsia" w:cs="Mangal"/>
               <w:noProof/>
+              <w:szCs w:val="20"/>
+              <w:lang w:eastAsia="en-IN" w:bidi="hi-IN"/>
             </w:rPr>
           </w:pPr>
-          <w:hyperlink w:anchor="_Toc1174756" w:history="1">
+          <w:hyperlink w:anchor="_Toc1175289" w:history="1">
             <w:r>
               <w:rPr>
                 <w:rStyle w:val="Hyperlink"/>
@@ -6496,7 +6685,10 @@
             </w:r>
             <w:r>
               <w:rPr>
-                <w:noProof/>
+                <w:rFonts w:eastAsiaTheme="minorEastAsia" w:cs="Mangal"/>
+                <w:noProof/>
+                <w:szCs w:val="20"/>
+                <w:lang w:eastAsia="en-IN" w:bidi="hi-IN"/>
               </w:rPr>
               <w:tab/>
             </w:r>
@@ -6526,7 +6718,7 @@
                 <w:noProof/>
                 <w:webHidden/>
               </w:rPr>
-              <w:instrText xml:space="preserve"> PAGEREF _Toc1174756 \h </w:instrText>
+              <w:instrText xml:space="preserve"> PAGEREF _Toc1175289 \h </w:instrText>
             </w:r>
             <w:r>
               <w:rPr>
@@ -6546,7 +6738,7 @@
                 <w:noProof/>
                 <w:webHidden/>
               </w:rPr>
-              <w:t>3</w:t>
+              <w:t>5</w:t>
             </w:r>
             <w:r>
               <w:rPr>
@@ -6565,10 +6757,13 @@
               <w:tab w:val="right" w:leader="dot" w:pos="9016"/>
             </w:tabs>
             <w:rPr>
+              <w:rFonts w:eastAsiaTheme="minorEastAsia" w:cs="Mangal"/>
               <w:noProof/>
+              <w:szCs w:val="20"/>
+              <w:lang w:eastAsia="en-IN" w:bidi="hi-IN"/>
             </w:rPr>
           </w:pPr>
-          <w:hyperlink w:anchor="_Toc1174757" w:history="1">
+          <w:hyperlink w:anchor="_Toc1175290" w:history="1">
             <w:r>
               <w:rPr>
                 <w:rStyle w:val="Hyperlink"/>
@@ -6578,7 +6773,10 @@
             </w:r>
             <w:r>
               <w:rPr>
-                <w:noProof/>
+                <w:rFonts w:eastAsiaTheme="minorEastAsia" w:cs="Mangal"/>
+                <w:noProof/>
+                <w:szCs w:val="20"/>
+                <w:lang w:eastAsia="en-IN" w:bidi="hi-IN"/>
               </w:rPr>
               <w:tab/>
             </w:r>
@@ -6608,7 +6806,7 @@
                 <w:noProof/>
                 <w:webHidden/>
               </w:rPr>
-              <w:instrText xml:space="preserve"> PAGEREF _Toc1174757 \h </w:instrText>
+              <w:instrText xml:space="preserve"> PAGEREF _Toc1175290 \h </w:instrText>
             </w:r>
             <w:r>
               <w:rPr>
@@ -6628,7 +6826,7 @@
                 <w:noProof/>
                 <w:webHidden/>
               </w:rPr>
-              <w:t>3</w:t>
+              <w:t>5</w:t>
             </w:r>
             <w:r>
               <w:rPr>
@@ -6647,10 +6845,13 @@
               <w:tab w:val="right" w:leader="dot" w:pos="9016"/>
             </w:tabs>
             <w:rPr>
+              <w:rFonts w:eastAsiaTheme="minorEastAsia" w:cs="Mangal"/>
               <w:noProof/>
+              <w:szCs w:val="20"/>
+              <w:lang w:eastAsia="en-IN" w:bidi="hi-IN"/>
             </w:rPr>
           </w:pPr>
-          <w:hyperlink w:anchor="_Toc1174758" w:history="1">
+          <w:hyperlink w:anchor="_Toc1175291" w:history="1">
             <w:r>
               <w:rPr>
                 <w:rStyle w:val="Hyperlink"/>
@@ -6660,7 +6861,10 @@
             </w:r>
             <w:r>
               <w:rPr>
-                <w:noProof/>
+                <w:rFonts w:eastAsiaTheme="minorEastAsia" w:cs="Mangal"/>
+                <w:noProof/>
+                <w:szCs w:val="20"/>
+                <w:lang w:eastAsia="en-IN" w:bidi="hi-IN"/>
               </w:rPr>
               <w:tab/>
             </w:r>
@@ -6690,7 +6894,7 @@
                 <w:noProof/>
                 <w:webHidden/>
               </w:rPr>
-              <w:instrText xml:space="preserve"> PAGEREF _Toc1174758 \h </w:instrText>
+              <w:instrText xml:space="preserve"> PAGEREF _Toc1175291 \h </w:instrText>
             </w:r>
             <w:r>
               <w:rPr>
@@ -6710,7 +6914,7 @@
                 <w:noProof/>
                 <w:webHidden/>
               </w:rPr>
-              <w:t>3</w:t>
+              <w:t>5</w:t>
             </w:r>
             <w:r>
               <w:rPr>
@@ -6729,10 +6933,13 @@
               <w:tab w:val="right" w:leader="dot" w:pos="9016"/>
             </w:tabs>
             <w:rPr>
+              <w:rFonts w:eastAsiaTheme="minorEastAsia" w:cs="Mangal"/>
               <w:noProof/>
+              <w:szCs w:val="20"/>
+              <w:lang w:eastAsia="en-IN" w:bidi="hi-IN"/>
             </w:rPr>
           </w:pPr>
-          <w:hyperlink w:anchor="_Toc1174759" w:history="1">
+          <w:hyperlink w:anchor="_Toc1175292" w:history="1">
             <w:r>
               <w:rPr>
                 <w:rStyle w:val="Hyperlink"/>
@@ -6742,7 +6949,10 @@
             </w:r>
             <w:r>
               <w:rPr>
-                <w:noProof/>
+                <w:rFonts w:eastAsiaTheme="minorEastAsia" w:cs="Mangal"/>
+                <w:noProof/>
+                <w:szCs w:val="20"/>
+                <w:lang w:eastAsia="en-IN" w:bidi="hi-IN"/>
               </w:rPr>
               <w:tab/>
             </w:r>
@@ -6772,7 +6982,7 @@
                 <w:noProof/>
                 <w:webHidden/>
               </w:rPr>
-              <w:instrText xml:space="preserve"> PAGEREF _Toc1174759 \h </w:instrText>
+              <w:instrText xml:space="preserve"> PAGEREF _Toc1175292 \h </w:instrText>
             </w:r>
             <w:r>
               <w:rPr>
@@ -6792,7 +7002,7 @@
                 <w:noProof/>
                 <w:webHidden/>
               </w:rPr>
-              <w:t>3</w:t>
+              <w:t>5</w:t>
             </w:r>
             <w:r>
               <w:rPr>
@@ -6811,10 +7021,13 @@
               <w:tab w:val="right" w:leader="dot" w:pos="9016"/>
             </w:tabs>
             <w:rPr>
+              <w:rFonts w:eastAsiaTheme="minorEastAsia" w:cs="Mangal"/>
               <w:noProof/>
+              <w:szCs w:val="20"/>
+              <w:lang w:eastAsia="en-IN" w:bidi="hi-IN"/>
             </w:rPr>
           </w:pPr>
-          <w:hyperlink w:anchor="_Toc1174760" w:history="1">
+          <w:hyperlink w:anchor="_Toc1175293" w:history="1">
             <w:r>
               <w:rPr>
                 <w:rStyle w:val="Hyperlink"/>
@@ -6824,7 +7037,10 @@
             </w:r>
             <w:r>
               <w:rPr>
-                <w:noProof/>
+                <w:rFonts w:eastAsiaTheme="minorEastAsia" w:cs="Mangal"/>
+                <w:noProof/>
+                <w:szCs w:val="20"/>
+                <w:lang w:eastAsia="en-IN" w:bidi="hi-IN"/>
               </w:rPr>
               <w:tab/>
             </w:r>
@@ -6854,7 +7070,7 @@
                 <w:noProof/>
                 <w:webHidden/>
               </w:rPr>
-              <w:instrText xml:space="preserve"> PAGEREF _Toc1174760 \h </w:instrText>
+              <w:instrText xml:space="preserve"> PAGEREF _Toc1175293 \h </w:instrText>
             </w:r>
             <w:r>
               <w:rPr>
@@ -6874,7 +7090,7 @@
                 <w:noProof/>
                 <w:webHidden/>
               </w:rPr>
-              <w:t>3</w:t>
+              <w:t>5</w:t>
             </w:r>
             <w:r>
               <w:rPr>
@@ -6893,10 +7109,13 @@
               <w:tab w:val="right" w:leader="dot" w:pos="9016"/>
             </w:tabs>
             <w:rPr>
+              <w:rFonts w:eastAsiaTheme="minorEastAsia" w:cs="Mangal"/>
               <w:noProof/>
+              <w:szCs w:val="20"/>
+              <w:lang w:eastAsia="en-IN" w:bidi="hi-IN"/>
             </w:rPr>
           </w:pPr>
-          <w:hyperlink w:anchor="_Toc1174761" w:history="1">
+          <w:hyperlink w:anchor="_Toc1175294" w:history="1">
             <w:r>
               <w:rPr>
                 <w:rStyle w:val="Hyperlink"/>
@@ -6906,7 +7125,10 @@
             </w:r>
             <w:r>
               <w:rPr>
-                <w:noProof/>
+                <w:rFonts w:eastAsiaTheme="minorEastAsia" w:cs="Mangal"/>
+                <w:noProof/>
+                <w:szCs w:val="20"/>
+                <w:lang w:eastAsia="en-IN" w:bidi="hi-IN"/>
               </w:rPr>
               <w:tab/>
             </w:r>
@@ -6936,7 +7158,7 @@
                 <w:noProof/>
                 <w:webHidden/>
               </w:rPr>
-              <w:instrText xml:space="preserve"> PAGEREF _Toc1174761 \h </w:instrText>
+              <w:instrText xml:space="preserve"> PAGEREF _Toc1175294 \h </w:instrText>
             </w:r>
             <w:r>
               <w:rPr>
@@ -6956,7 +7178,7 @@
                 <w:noProof/>
                 <w:webHidden/>
               </w:rPr>
-              <w:t>3</w:t>
+              <w:t>5</w:t>
             </w:r>
             <w:r>
               <w:rPr>
@@ -6975,10 +7197,13 @@
               <w:tab w:val="right" w:leader="dot" w:pos="9016"/>
             </w:tabs>
             <w:rPr>
+              <w:rFonts w:eastAsiaTheme="minorEastAsia" w:cs="Mangal"/>
               <w:noProof/>
+              <w:szCs w:val="20"/>
+              <w:lang w:eastAsia="en-IN" w:bidi="hi-IN"/>
             </w:rPr>
           </w:pPr>
-          <w:hyperlink w:anchor="_Toc1174762" w:history="1">
+          <w:hyperlink w:anchor="_Toc1175295" w:history="1">
             <w:r>
               <w:rPr>
                 <w:rStyle w:val="Hyperlink"/>
@@ -6988,7 +7213,10 @@
             </w:r>
             <w:r>
               <w:rPr>
-                <w:noProof/>
+                <w:rFonts w:eastAsiaTheme="minorEastAsia" w:cs="Mangal"/>
+                <w:noProof/>
+                <w:szCs w:val="20"/>
+                <w:lang w:eastAsia="en-IN" w:bidi="hi-IN"/>
               </w:rPr>
               <w:tab/>
             </w:r>
@@ -7018,7 +7246,7 @@
                 <w:noProof/>
                 <w:webHidden/>
               </w:rPr>
-              <w:instrText xml:space="preserve"> PAGEREF _Toc1174762 \h </w:instrText>
+              <w:instrText xml:space="preserve"> PAGEREF _Toc1175295 \h </w:instrText>
             </w:r>
             <w:r>
               <w:rPr>
@@ -7038,7 +7266,7 @@
                 <w:noProof/>
                 <w:webHidden/>
               </w:rPr>
-              <w:t>3</w:t>
+              <w:t>5</w:t>
             </w:r>
             <w:r>
               <w:rPr>
@@ -7057,10 +7285,13 @@
               <w:tab w:val="right" w:leader="dot" w:pos="9016"/>
             </w:tabs>
             <w:rPr>
+              <w:rFonts w:eastAsiaTheme="minorEastAsia" w:cs="Mangal"/>
               <w:noProof/>
+              <w:szCs w:val="20"/>
+              <w:lang w:eastAsia="en-IN" w:bidi="hi-IN"/>
             </w:rPr>
           </w:pPr>
-          <w:hyperlink w:anchor="_Toc1174763" w:history="1">
+          <w:hyperlink w:anchor="_Toc1175296" w:history="1">
             <w:r>
               <w:rPr>
                 <w:rStyle w:val="Hyperlink"/>
@@ -7070,7 +7301,10 @@
             </w:r>
             <w:r>
               <w:rPr>
-                <w:noProof/>
+                <w:rFonts w:eastAsiaTheme="minorEastAsia" w:cs="Mangal"/>
+                <w:noProof/>
+                <w:szCs w:val="20"/>
+                <w:lang w:eastAsia="en-IN" w:bidi="hi-IN"/>
               </w:rPr>
               <w:tab/>
             </w:r>
@@ -7100,7 +7334,7 @@
                 <w:noProof/>
                 <w:webHidden/>
               </w:rPr>
-              <w:instrText xml:space="preserve"> PAGEREF _Toc1174763 \h </w:instrText>
+              <w:instrText xml:space="preserve"> PAGEREF _Toc1175296 \h </w:instrText>
             </w:r>
             <w:r>
               <w:rPr>
@@ -7120,7 +7354,7 @@
                 <w:noProof/>
                 <w:webHidden/>
               </w:rPr>
-              <w:t>3</w:t>
+              <w:t>5</w:t>
             </w:r>
             <w:r>
               <w:rPr>
@@ -7139,10 +7373,13 @@
               <w:tab w:val="right" w:leader="dot" w:pos="9016"/>
             </w:tabs>
             <w:rPr>
+              <w:rFonts w:eastAsiaTheme="minorEastAsia" w:cs="Mangal"/>
               <w:noProof/>
+              <w:szCs w:val="20"/>
+              <w:lang w:eastAsia="en-IN" w:bidi="hi-IN"/>
             </w:rPr>
           </w:pPr>
-          <w:hyperlink w:anchor="_Toc1174764" w:history="1">
+          <w:hyperlink w:anchor="_Toc1175297" w:history="1">
             <w:r>
               <w:rPr>
                 <w:rStyle w:val="Hyperlink"/>
@@ -7152,7 +7389,10 @@
             </w:r>
             <w:r>
               <w:rPr>
-                <w:noProof/>
+                <w:rFonts w:eastAsiaTheme="minorEastAsia" w:cs="Mangal"/>
+                <w:noProof/>
+                <w:szCs w:val="20"/>
+                <w:lang w:eastAsia="en-IN" w:bidi="hi-IN"/>
               </w:rPr>
               <w:tab/>
             </w:r>
@@ -7182,7 +7422,7 @@
                 <w:noProof/>
                 <w:webHidden/>
               </w:rPr>
-              <w:instrText xml:space="preserve"> PAGEREF _Toc1174764 \h </w:instrText>
+              <w:instrText xml:space="preserve"> PAGEREF _Toc1175297 \h </w:instrText>
             </w:r>
             <w:r>
               <w:rPr>
@@ -7202,7 +7442,7 @@
                 <w:noProof/>
                 <w:webHidden/>
               </w:rPr>
-              <w:t>3</w:t>
+              <w:t>5</w:t>
             </w:r>
             <w:r>
               <w:rPr>
@@ -7221,10 +7461,13 @@
               <w:tab w:val="right" w:leader="dot" w:pos="9016"/>
             </w:tabs>
             <w:rPr>
+              <w:rFonts w:eastAsiaTheme="minorEastAsia" w:cs="Mangal"/>
               <w:noProof/>
+              <w:szCs w:val="20"/>
+              <w:lang w:eastAsia="en-IN" w:bidi="hi-IN"/>
             </w:rPr>
           </w:pPr>
-          <w:hyperlink w:anchor="_Toc1174765" w:history="1">
+          <w:hyperlink w:anchor="_Toc1175298" w:history="1">
             <w:r>
               <w:rPr>
                 <w:rStyle w:val="Hyperlink"/>
@@ -7234,7 +7477,10 @@
             </w:r>
             <w:r>
               <w:rPr>
-                <w:noProof/>
+                <w:rFonts w:eastAsiaTheme="minorEastAsia" w:cs="Mangal"/>
+                <w:noProof/>
+                <w:szCs w:val="20"/>
+                <w:lang w:eastAsia="en-IN" w:bidi="hi-IN"/>
               </w:rPr>
               <w:tab/>
             </w:r>
@@ -7264,7 +7510,7 @@
                 <w:noProof/>
                 <w:webHidden/>
               </w:rPr>
-              <w:instrText xml:space="preserve"> PAGEREF _Toc1174765 \h </w:instrText>
+              <w:instrText xml:space="preserve"> PAGEREF _Toc1175298 \h </w:instrText>
             </w:r>
             <w:r>
               <w:rPr>
@@ -7284,7 +7530,7 @@
                 <w:noProof/>
                 <w:webHidden/>
               </w:rPr>
-              <w:t>3</w:t>
+              <w:t>5</w:t>
             </w:r>
             <w:r>
               <w:rPr>
@@ -7303,10 +7549,13 @@
               <w:tab w:val="right" w:leader="dot" w:pos="9016"/>
             </w:tabs>
             <w:rPr>
+              <w:rFonts w:eastAsiaTheme="minorEastAsia" w:cs="Mangal"/>
               <w:noProof/>
+              <w:szCs w:val="20"/>
+              <w:lang w:eastAsia="en-IN" w:bidi="hi-IN"/>
             </w:rPr>
           </w:pPr>
-          <w:hyperlink w:anchor="_Toc1174766" w:history="1">
+          <w:hyperlink w:anchor="_Toc1175299" w:history="1">
             <w:r>
               <w:rPr>
                 <w:rStyle w:val="Hyperlink"/>
@@ -7316,7 +7565,10 @@
             </w:r>
             <w:r>
               <w:rPr>
-                <w:noProof/>
+                <w:rFonts w:eastAsiaTheme="minorEastAsia" w:cs="Mangal"/>
+                <w:noProof/>
+                <w:szCs w:val="20"/>
+                <w:lang w:eastAsia="en-IN" w:bidi="hi-IN"/>
               </w:rPr>
               <w:tab/>
             </w:r>
@@ -7346,7 +7598,7 @@
                 <w:noProof/>
                 <w:webHidden/>
               </w:rPr>
-              <w:instrText xml:space="preserve"> PAGEREF _Toc1174766 \h </w:instrText>
+              <w:instrText xml:space="preserve"> PAGEREF _Toc1175299 \h </w:instrText>
             </w:r>
             <w:r>
               <w:rPr>
@@ -7366,7 +7618,7 @@
                 <w:noProof/>
                 <w:webHidden/>
               </w:rPr>
-              <w:t>3</w:t>
+              <w:t>5</w:t>
             </w:r>
             <w:r>
               <w:rPr>
@@ -7385,10 +7637,13 @@
               <w:tab w:val="right" w:leader="dot" w:pos="9016"/>
             </w:tabs>
             <w:rPr>
+              <w:rFonts w:eastAsiaTheme="minorEastAsia" w:cs="Mangal"/>
               <w:noProof/>
+              <w:szCs w:val="20"/>
+              <w:lang w:eastAsia="en-IN" w:bidi="hi-IN"/>
             </w:rPr>
           </w:pPr>
-          <w:hyperlink w:anchor="_Toc1174767" w:history="1">
+          <w:hyperlink w:anchor="_Toc1175300" w:history="1">
             <w:r>
               <w:rPr>
                 <w:rStyle w:val="Hyperlink"/>
@@ -7398,7 +7653,10 @@
             </w:r>
             <w:r>
               <w:rPr>
-                <w:noProof/>
+                <w:rFonts w:eastAsiaTheme="minorEastAsia" w:cs="Mangal"/>
+                <w:noProof/>
+                <w:szCs w:val="20"/>
+                <w:lang w:eastAsia="en-IN" w:bidi="hi-IN"/>
               </w:rPr>
               <w:tab/>
             </w:r>
@@ -7428,7 +7686,7 @@
                 <w:noProof/>
                 <w:webHidden/>
               </w:rPr>
-              <w:instrText xml:space="preserve"> PAGEREF _Toc1174767 \h </w:instrText>
+              <w:instrText xml:space="preserve"> PAGEREF _Toc1175300 \h </w:instrText>
             </w:r>
             <w:r>
               <w:rPr>
@@ -7448,7 +7706,7 @@
                 <w:noProof/>
                 <w:webHidden/>
               </w:rPr>
-              <w:t>4</w:t>
+              <w:t>5</w:t>
             </w:r>
             <w:r>
               <w:rPr>
@@ -7467,10 +7725,13 @@
               <w:tab w:val="right" w:leader="dot" w:pos="9016"/>
             </w:tabs>
             <w:rPr>
+              <w:rFonts w:eastAsiaTheme="minorEastAsia" w:cs="Mangal"/>
               <w:noProof/>
+              <w:szCs w:val="20"/>
+              <w:lang w:eastAsia="en-IN" w:bidi="hi-IN"/>
             </w:rPr>
           </w:pPr>
-          <w:hyperlink w:anchor="_Toc1174768" w:history="1">
+          <w:hyperlink w:anchor="_Toc1175301" w:history="1">
             <w:r>
               <w:rPr>
                 <w:rStyle w:val="Hyperlink"/>
@@ -7480,7 +7741,10 @@
             </w:r>
             <w:r>
               <w:rPr>
-                <w:noProof/>
+                <w:rFonts w:eastAsiaTheme="minorEastAsia" w:cs="Mangal"/>
+                <w:noProof/>
+                <w:szCs w:val="20"/>
+                <w:lang w:eastAsia="en-IN" w:bidi="hi-IN"/>
               </w:rPr>
               <w:tab/>
             </w:r>
@@ -7510,7 +7774,7 @@
                 <w:noProof/>
                 <w:webHidden/>
               </w:rPr>
-              <w:instrText xml:space="preserve"> PAGEREF _Toc1174768 \h </w:instrText>
+              <w:instrText xml:space="preserve"> PAGEREF _Toc1175301 \h </w:instrText>
             </w:r>
             <w:r>
               <w:rPr>
@@ -7530,7 +7794,7 @@
                 <w:noProof/>
                 <w:webHidden/>
               </w:rPr>
-              <w:t>4</w:t>
+              <w:t>6</w:t>
             </w:r>
             <w:r>
               <w:rPr>
@@ -7549,10 +7813,13 @@
               <w:tab w:val="right" w:leader="dot" w:pos="9016"/>
             </w:tabs>
             <w:rPr>
+              <w:rFonts w:eastAsiaTheme="minorEastAsia" w:cs="Mangal"/>
               <w:noProof/>
+              <w:szCs w:val="20"/>
+              <w:lang w:eastAsia="en-IN" w:bidi="hi-IN"/>
             </w:rPr>
           </w:pPr>
-          <w:hyperlink w:anchor="_Toc1174769" w:history="1">
+          <w:hyperlink w:anchor="_Toc1175302" w:history="1">
             <w:r>
               <w:rPr>
                 <w:rStyle w:val="Hyperlink"/>
@@ -7562,7 +7829,10 @@
             </w:r>
             <w:r>
               <w:rPr>
-                <w:noProof/>
+                <w:rFonts w:eastAsiaTheme="minorEastAsia" w:cs="Mangal"/>
+                <w:noProof/>
+                <w:szCs w:val="20"/>
+                <w:lang w:eastAsia="en-IN" w:bidi="hi-IN"/>
               </w:rPr>
               <w:tab/>
             </w:r>
@@ -7592,7 +7862,7 @@
                 <w:noProof/>
                 <w:webHidden/>
               </w:rPr>
-              <w:instrText xml:space="preserve"> PAGEREF _Toc1174769 \h </w:instrText>
+              <w:instrText xml:space="preserve"> PAGEREF _Toc1175302 \h </w:instrText>
             </w:r>
             <w:r>
               <w:rPr>
@@ -7612,7 +7882,7 @@
                 <w:noProof/>
                 <w:webHidden/>
               </w:rPr>
-              <w:t>4</w:t>
+              <w:t>6</w:t>
             </w:r>
             <w:r>
               <w:rPr>
@@ -7680,7 +7950,7 @@
           <w:numId w:val="1"/>
         </w:numPr>
       </w:pPr>
-      <w:bookmarkStart w:id="1" w:name="_Toc1174728"/>
+      <w:bookmarkStart w:id="1" w:name="_Toc1175261"/>
       <w:r>
         <w:t>Registration</w:t>
       </w:r>
@@ -7706,7 +7976,7 @@
           <w:numId w:val="1"/>
         </w:numPr>
       </w:pPr>
-      <w:bookmarkStart w:id="2" w:name="_Toc1174729"/>
+      <w:bookmarkStart w:id="2" w:name="_Toc1175262"/>
       <w:r>
         <w:t>Login</w:t>
       </w:r>
@@ -7720,7 +7990,7 @@
           <w:numId w:val="1"/>
         </w:numPr>
       </w:pPr>
-      <w:bookmarkStart w:id="3" w:name="_Toc1174730"/>
+      <w:bookmarkStart w:id="3" w:name="_Toc1175263"/>
       <w:r>
         <w:t>With Facebook</w:t>
       </w:r>
@@ -7746,7 +8016,7 @@
           <w:numId w:val="1"/>
         </w:numPr>
       </w:pPr>
-      <w:bookmarkStart w:id="4" w:name="_Toc1174731"/>
+      <w:bookmarkStart w:id="4" w:name="_Toc1175264"/>
       <w:r>
         <w:t>With E-mail</w:t>
       </w:r>
@@ -7772,7 +8042,7 @@
           <w:numId w:val="1"/>
         </w:numPr>
       </w:pPr>
-      <w:bookmarkStart w:id="5" w:name="_Toc1174732"/>
+      <w:bookmarkStart w:id="5" w:name="_Toc1175265"/>
       <w:r>
         <w:t>Start a Fundraiser Campaign</w:t>
       </w:r>
@@ -7806,7 +8076,7 @@
           <w:numId w:val="1"/>
         </w:numPr>
       </w:pPr>
-      <w:bookmarkStart w:id="6" w:name="_Toc1174733"/>
+      <w:bookmarkStart w:id="6" w:name="_Toc1175266"/>
       <w:r>
         <w:t>Edit Fundraiser</w:t>
       </w:r>
@@ -7832,7 +8102,7 @@
           <w:numId w:val="1"/>
         </w:numPr>
       </w:pPr>
-      <w:bookmarkStart w:id="7" w:name="_Toc1174734"/>
+      <w:bookmarkStart w:id="7" w:name="_Toc1175267"/>
       <w:r>
         <w:t>Delete Fundraiser</w:t>
       </w:r>
@@ -7858,7 +8128,7 @@
           <w:numId w:val="1"/>
         </w:numPr>
       </w:pPr>
-      <w:bookmarkStart w:id="8" w:name="_Toc1174735"/>
+      <w:bookmarkStart w:id="8" w:name="_Toc1175268"/>
       <w:r>
         <w:t>Browse Fundraiser</w:t>
       </w:r>
@@ -7884,7 +8154,7 @@
           <w:numId w:val="1"/>
         </w:numPr>
       </w:pPr>
-      <w:bookmarkStart w:id="9" w:name="_Toc1174736"/>
+      <w:bookmarkStart w:id="9" w:name="_Toc1175269"/>
       <w:r>
         <w:t>Browse Category</w:t>
       </w:r>
@@ -7910,7 +8180,7 @@
           <w:numId w:val="1"/>
         </w:numPr>
       </w:pPr>
-      <w:bookmarkStart w:id="10" w:name="_Toc1174737"/>
+      <w:bookmarkStart w:id="10" w:name="_Toc1175270"/>
       <w:r>
         <w:t>List Fund Raiser</w:t>
       </w:r>
@@ -7924,7 +8194,7 @@
           <w:numId w:val="1"/>
         </w:numPr>
       </w:pPr>
-      <w:bookmarkStart w:id="11" w:name="_Toc1174738"/>
+      <w:bookmarkStart w:id="11" w:name="_Toc1175271"/>
       <w:r>
         <w:t>Fundraiser Detail Page</w:t>
       </w:r>
@@ -7938,7 +8208,7 @@
           <w:numId w:val="1"/>
         </w:numPr>
       </w:pPr>
-      <w:bookmarkStart w:id="12" w:name="_Toc1174739"/>
+      <w:bookmarkStart w:id="12" w:name="_Toc1175272"/>
       <w:r>
         <w:rPr>
           <w:rFonts w:ascii="Times New Roman" w:hAnsi="Times New Roman" w:cs="Times New Roman"/>
@@ -7973,7 +8243,7 @@
           <w:rFonts w:ascii="Times New Roman" w:hAnsi="Times New Roman" w:cs="Times New Roman"/>
         </w:rPr>
       </w:pPr>
-      <w:bookmarkStart w:id="13" w:name="_Toc1174740"/>
+      <w:bookmarkStart w:id="13" w:name="_Toc1175273"/>
       <w:r>
         <w:rPr>
           <w:rFonts w:ascii="Times New Roman" w:hAnsi="Times New Roman" w:cs="Times New Roman"/>
@@ -8005,7 +8275,7 @@
           <w:rFonts w:ascii="Times New Roman" w:hAnsi="Times New Roman" w:cs="Times New Roman"/>
         </w:rPr>
       </w:pPr>
-      <w:bookmarkStart w:id="14" w:name="_Toc1174741"/>
+      <w:bookmarkStart w:id="14" w:name="_Toc1175274"/>
       <w:r>
         <w:rPr>
           <w:rFonts w:ascii="Times New Roman" w:hAnsi="Times New Roman" w:cs="Times New Roman"/>
@@ -8038,7 +8308,7 @@
           <w:rFonts w:ascii="Times New Roman" w:hAnsi="Times New Roman" w:cs="Times New Roman"/>
         </w:rPr>
       </w:pPr>
-      <w:bookmarkStart w:id="15" w:name="_Toc1174742"/>
+      <w:bookmarkStart w:id="15" w:name="_Toc1175275"/>
       <w:r>
         <w:rPr>
           <w:rFonts w:ascii="Times New Roman" w:hAnsi="Times New Roman" w:cs="Times New Roman"/>
@@ -8070,7 +8340,7 @@
           <w:rFonts w:ascii="Times New Roman" w:hAnsi="Times New Roman" w:cs="Times New Roman"/>
         </w:rPr>
       </w:pPr>
-      <w:bookmarkStart w:id="16" w:name="_Toc1174743"/>
+      <w:bookmarkStart w:id="16" w:name="_Toc1175276"/>
       <w:r>
         <w:rPr>
           <w:rFonts w:ascii="Times New Roman" w:hAnsi="Times New Roman" w:cs="Times New Roman"/>
@@ -8105,7 +8375,7 @@
           <w:rFonts w:ascii="Times New Roman" w:hAnsi="Times New Roman" w:cs="Times New Roman"/>
         </w:rPr>
       </w:pPr>
-      <w:bookmarkStart w:id="17" w:name="_Toc1174744"/>
+      <w:bookmarkStart w:id="17" w:name="_Toc1175277"/>
       <w:r>
         <w:rPr>
           <w:rFonts w:ascii="Times New Roman" w:hAnsi="Times New Roman" w:cs="Times New Roman"/>
@@ -8137,7 +8407,7 @@
           <w:rFonts w:ascii="Times New Roman" w:hAnsi="Times New Roman" w:cs="Times New Roman"/>
         </w:rPr>
       </w:pPr>
-      <w:bookmarkStart w:id="18" w:name="_Toc1174745"/>
+      <w:bookmarkStart w:id="18" w:name="_Toc1175278"/>
       <w:r>
         <w:rPr>
           <w:rFonts w:ascii="Times New Roman" w:hAnsi="Times New Roman" w:cs="Times New Roman"/>
@@ -8169,7 +8439,7 @@
           <w:rFonts w:ascii="Times New Roman" w:hAnsi="Times New Roman" w:cs="Times New Roman"/>
         </w:rPr>
       </w:pPr>
-      <w:bookmarkStart w:id="19" w:name="_Toc1174746"/>
+      <w:bookmarkStart w:id="19" w:name="_Toc1175279"/>
       <w:r>
         <w:rPr>
           <w:rFonts w:ascii="Times New Roman" w:hAnsi="Times New Roman" w:cs="Times New Roman"/>
@@ -8201,7 +8471,7 @@
           <w:rFonts w:ascii="Times New Roman" w:hAnsi="Times New Roman" w:cs="Times New Roman"/>
         </w:rPr>
       </w:pPr>
-      <w:bookmarkStart w:id="20" w:name="_Toc1174747"/>
+      <w:bookmarkStart w:id="20" w:name="_Toc1175280"/>
       <w:r>
         <w:rPr>
           <w:rFonts w:ascii="Times New Roman" w:hAnsi="Times New Roman" w:cs="Times New Roman"/>
@@ -8230,7 +8500,7 @@
           <w:numId w:val="1"/>
         </w:numPr>
       </w:pPr>
-      <w:bookmarkStart w:id="21" w:name="_Toc1174748"/>
+      <w:bookmarkStart w:id="21" w:name="_Toc1175281"/>
       <w:r>
         <w:t>Pricing</w:t>
       </w:r>
@@ -8256,7 +8526,7 @@
           <w:numId w:val="1"/>
         </w:numPr>
       </w:pPr>
-      <w:bookmarkStart w:id="22" w:name="_Toc1174749"/>
+      <w:bookmarkStart w:id="22" w:name="_Toc1175282"/>
       <w:r>
         <w:t>User Account</w:t>
       </w:r>
@@ -8270,7 +8540,7 @@
           <w:numId w:val="1"/>
         </w:numPr>
       </w:pPr>
-      <w:bookmarkStart w:id="23" w:name="_Toc1174750"/>
+      <w:bookmarkStart w:id="23" w:name="_Toc1175283"/>
       <w:r>
         <w:t>Profile</w:t>
       </w:r>
@@ -8296,7 +8566,7 @@
           <w:numId w:val="1"/>
         </w:numPr>
       </w:pPr>
-      <w:bookmarkStart w:id="24" w:name="_Toc1174751"/>
+      <w:bookmarkStart w:id="24" w:name="_Toc1175284"/>
       <w:r>
         <w:t>My Fundraisers</w:t>
       </w:r>
@@ -8322,7 +8592,7 @@
           <w:numId w:val="1"/>
         </w:numPr>
       </w:pPr>
-      <w:bookmarkStart w:id="25" w:name="_Toc1174752"/>
+      <w:bookmarkStart w:id="25" w:name="_Toc1175285"/>
       <w:r>
         <w:t>Donations</w:t>
       </w:r>
@@ -8348,7 +8618,7 @@
           <w:numId w:val="1"/>
         </w:numPr>
       </w:pPr>
-      <w:bookmarkStart w:id="26" w:name="_Toc1174753"/>
+      <w:bookmarkStart w:id="26" w:name="_Toc1175286"/>
       <w:r>
         <w:t>Comments</w:t>
       </w:r>
@@ -8380,9 +8650,11 @@
           <w:numId w:val="1"/>
         </w:numPr>
       </w:pPr>
+      <w:bookmarkStart w:id="27" w:name="_Toc1175287"/>
       <w:r>
         <w:t>Favourite</w:t>
       </w:r>
+      <w:bookmarkEnd w:id="27"/>
     </w:p>
     <w:p>
       <w:pPr>
@@ -8407,12 +8679,12 @@
           <w:numId w:val="1"/>
         </w:numPr>
       </w:pPr>
-      <w:bookmarkStart w:id="27" w:name="_Toc1174755"/>
+      <w:bookmarkStart w:id="28" w:name="_Toc1175288"/>
       <w:r>
         <w:lastRenderedPageBreak/>
         <w:t>Wallet</w:t>
       </w:r>
-      <w:bookmarkEnd w:id="27"/>
+      <w:bookmarkEnd w:id="28"/>
     </w:p>
     <w:p>
       <w:pPr>
@@ -8455,11 +8727,11 @@
           <w:numId w:val="1"/>
         </w:numPr>
       </w:pPr>
-      <w:bookmarkStart w:id="28" w:name="_Toc1174756"/>
+      <w:bookmarkStart w:id="29" w:name="_Toc1175289"/>
       <w:r>
         <w:t>Manage Users</w:t>
       </w:r>
-      <w:bookmarkEnd w:id="28"/>
+      <w:bookmarkEnd w:id="29"/>
     </w:p>
     <w:p>
       <w:pPr>
@@ -8469,11 +8741,11 @@
           <w:numId w:val="1"/>
         </w:numPr>
       </w:pPr>
-      <w:bookmarkStart w:id="29" w:name="_Toc1174757"/>
+      <w:bookmarkStart w:id="30" w:name="_Toc1175290"/>
       <w:r>
         <w:t>Staff</w:t>
       </w:r>
-      <w:bookmarkEnd w:id="29"/>
+      <w:bookmarkEnd w:id="30"/>
       <w:r>
         <w:t xml:space="preserve"> </w:t>
       </w:r>
@@ -8498,11 +8770,11 @@
           <w:numId w:val="1"/>
         </w:numPr>
       </w:pPr>
-      <w:bookmarkStart w:id="30" w:name="_Toc1174758"/>
+      <w:bookmarkStart w:id="31" w:name="_Toc1175291"/>
       <w:r>
         <w:t>End Users</w:t>
       </w:r>
-      <w:bookmarkEnd w:id="30"/>
+      <w:bookmarkEnd w:id="31"/>
     </w:p>
     <w:p>
       <w:pPr>
@@ -8524,11 +8796,11 @@
           <w:numId w:val="1"/>
         </w:numPr>
       </w:pPr>
-      <w:bookmarkStart w:id="31" w:name="_Toc1174759"/>
+      <w:bookmarkStart w:id="32" w:name="_Toc1175292"/>
       <w:r>
         <w:t>Fundraiser Management</w:t>
       </w:r>
-      <w:bookmarkEnd w:id="31"/>
+      <w:bookmarkEnd w:id="32"/>
     </w:p>
     <w:p>
       <w:pPr>
@@ -8538,38 +8810,9 @@
           <w:numId w:val="1"/>
         </w:numPr>
       </w:pPr>
-      <w:bookmarkStart w:id="32" w:name="_Toc1174760"/>
+      <w:bookmarkStart w:id="33" w:name="_Toc1175293"/>
       <w:r>
         <w:t>View Fundraiser Detail</w:t>
-      </w:r>
-      <w:bookmarkEnd w:id="32"/>
-      <w:r>
-        <w:t xml:space="preserve"> </w:t>
-      </w:r>
-    </w:p>
-    <w:p>
-      <w:pPr>
-        <w:pStyle w:val="ListParagraph"/>
-        <w:numPr>
-          <w:ilvl w:val="0"/>
-          <w:numId w:val="8"/>
-        </w:numPr>
-      </w:pPr>
-      <w:r>
-        <w:t>This section will list, select, all the campaign details pertaining to the fund raised</w:t>
-      </w:r>
-    </w:p>
-    <w:p>
-      <w:pPr>
-        <w:pStyle w:val="Heading2"/>
-        <w:numPr>
-          <w:ilvl w:val="1"/>
-          <w:numId w:val="1"/>
-        </w:numPr>
-      </w:pPr>
-      <w:bookmarkStart w:id="33" w:name="_Toc1174761"/>
-      <w:r>
-        <w:t>Activate/Deactivate</w:t>
       </w:r>
       <w:bookmarkEnd w:id="33"/>
       <w:r>
@@ -8585,7 +8828,7 @@
         </w:numPr>
       </w:pPr>
       <w:r>
-        <w:t>This section will activate and deactivate the campaign, fundraisers. For example, if any malicious activity is found by the management</w:t>
+        <w:t>This section will list, select, all the campaign details pertaining to the fund raised</w:t>
       </w:r>
     </w:p>
     <w:p>
@@ -8596,11 +8839,40 @@
           <w:numId w:val="1"/>
         </w:numPr>
       </w:pPr>
-      <w:bookmarkStart w:id="34" w:name="_Toc1174762"/>
+      <w:bookmarkStart w:id="34" w:name="_Toc1175294"/>
+      <w:r>
+        <w:t>Activate/Deactivate</w:t>
+      </w:r>
+      <w:bookmarkEnd w:id="34"/>
+      <w:r>
+        <w:t xml:space="preserve"> </w:t>
+      </w:r>
+    </w:p>
+    <w:p>
+      <w:pPr>
+        <w:pStyle w:val="ListParagraph"/>
+        <w:numPr>
+          <w:ilvl w:val="0"/>
+          <w:numId w:val="8"/>
+        </w:numPr>
+      </w:pPr>
+      <w:r>
+        <w:t>This section will activate and deactivate the campaign, fundraisers. For example, if any malicious activity is found by the management</w:t>
+      </w:r>
+    </w:p>
+    <w:p>
+      <w:pPr>
+        <w:pStyle w:val="Heading2"/>
+        <w:numPr>
+          <w:ilvl w:val="1"/>
+          <w:numId w:val="1"/>
+        </w:numPr>
+      </w:pPr>
+      <w:bookmarkStart w:id="35" w:name="_Toc1175295"/>
       <w:r>
         <w:t>Manage Funds</w:t>
       </w:r>
-      <w:bookmarkEnd w:id="34"/>
+      <w:bookmarkEnd w:id="35"/>
     </w:p>
     <w:p>
       <w:pPr>
@@ -8610,11 +8882,11 @@
           <w:numId w:val="1"/>
         </w:numPr>
       </w:pPr>
-      <w:bookmarkStart w:id="35" w:name="_Toc1174763"/>
+      <w:bookmarkStart w:id="36" w:name="_Toc1175296"/>
       <w:r>
         <w:t>Disbursement</w:t>
       </w:r>
-      <w:bookmarkEnd w:id="35"/>
+      <w:bookmarkEnd w:id="36"/>
       <w:r>
         <w:t xml:space="preserve"> </w:t>
       </w:r>
@@ -8639,11 +8911,11 @@
           <w:numId w:val="1"/>
         </w:numPr>
       </w:pPr>
-      <w:bookmarkStart w:id="36" w:name="_Toc1174764"/>
+      <w:bookmarkStart w:id="37" w:name="_Toc1175297"/>
       <w:r>
         <w:t>Refund</w:t>
       </w:r>
-      <w:bookmarkEnd w:id="36"/>
+      <w:bookmarkEnd w:id="37"/>
     </w:p>
     <w:p>
       <w:pPr>
@@ -8665,7 +8937,7 @@
           <w:numId w:val="1"/>
         </w:numPr>
       </w:pPr>
-      <w:bookmarkStart w:id="37" w:name="_Toc1174765"/>
+      <w:bookmarkStart w:id="38" w:name="_Toc1175298"/>
       <w:r>
         <w:t>Create/</w:t>
       </w:r>
@@ -8678,7 +8950,7 @@
       <w:r>
         <w:t>/Delete Fundraisers</w:t>
       </w:r>
-      <w:bookmarkEnd w:id="37"/>
+      <w:bookmarkEnd w:id="38"/>
     </w:p>
     <w:p>
       <w:pPr>
@@ -8700,11 +8972,11 @@
           <w:numId w:val="1"/>
         </w:numPr>
       </w:pPr>
-      <w:bookmarkStart w:id="38" w:name="_Toc1174766"/>
+      <w:bookmarkStart w:id="39" w:name="_Toc1175299"/>
       <w:r>
         <w:t>Manage Categories</w:t>
       </w:r>
-      <w:bookmarkEnd w:id="38"/>
+      <w:bookmarkEnd w:id="39"/>
     </w:p>
     <w:p>
       <w:pPr>
@@ -8729,11 +9001,11 @@
           <w:numId w:val="1"/>
         </w:numPr>
       </w:pPr>
-      <w:bookmarkStart w:id="39" w:name="_Toc1174767"/>
+      <w:bookmarkStart w:id="40" w:name="_Toc1175300"/>
       <w:r>
         <w:t>Manage Transactions</w:t>
       </w:r>
-      <w:bookmarkEnd w:id="39"/>
+      <w:bookmarkEnd w:id="40"/>
     </w:p>
     <w:p>
       <w:pPr>
@@ -8755,12 +9027,12 @@
           <w:numId w:val="1"/>
         </w:numPr>
       </w:pPr>
-      <w:bookmarkStart w:id="40" w:name="_Toc1174768"/>
+      <w:bookmarkStart w:id="41" w:name="_Toc1175301"/>
       <w:r>
         <w:lastRenderedPageBreak/>
         <w:t>Statistics</w:t>
       </w:r>
-      <w:bookmarkEnd w:id="40"/>
+      <w:bookmarkEnd w:id="41"/>
     </w:p>
     <w:p>
       <w:pPr>
@@ -8782,11 +9054,11 @@
           <w:numId w:val="1"/>
         </w:numPr>
       </w:pPr>
-      <w:bookmarkStart w:id="41" w:name="_Toc1174769"/>
+      <w:bookmarkStart w:id="42" w:name="_Toc1175302"/>
       <w:r>
         <w:t>Email Templates</w:t>
       </w:r>
-      <w:bookmarkEnd w:id="41"/>
+      <w:bookmarkEnd w:id="42"/>
     </w:p>
     <w:p>
       <w:pPr>
@@ -10757,6 +11029,7 @@
   <w:style w:type="character" w:default="1" w:styleId="DefaultParagraphFont">
     <w:name w:val="Default Paragraph Font"/>
     <w:uiPriority w:val="1"/>
+    <w:semiHidden/>
     <w:unhideWhenUsed/>
   </w:style>
   <w:style w:type="table" w:default="1" w:styleId="TableNormal">
@@ -10952,6 +11225,36 @@
     <w:rPr>
       <w:color w:val="0000FF" w:themeColor="hyperlink"/>
       <w:u w:val="single"/>
+    </w:rPr>
+  </w:style>
+  <w:style w:type="paragraph" w:styleId="BalloonText">
+    <w:name w:val="Balloon Text"/>
+    <w:basedOn w:val="Normal"/>
+    <w:link w:val="BalloonTextChar"/>
+    <w:uiPriority w:val="99"/>
+    <w:semiHidden/>
+    <w:unhideWhenUsed/>
+    <w:rsid w:val="00574DBE"/>
+    <w:pPr>
+      <w:spacing w:after="0" w:line="240" w:lineRule="auto"/>
+    </w:pPr>
+    <w:rPr>
+      <w:rFonts w:ascii="Segoe UI" w:hAnsi="Segoe UI" w:cs="Segoe UI"/>
+      <w:sz w:val="18"/>
+      <w:szCs w:val="18"/>
+    </w:rPr>
+  </w:style>
+  <w:style w:type="character" w:customStyle="1" w:styleId="BalloonTextChar">
+    <w:name w:val="Balloon Text Char"/>
+    <w:basedOn w:val="DefaultParagraphFont"/>
+    <w:link w:val="BalloonText"/>
+    <w:uiPriority w:val="99"/>
+    <w:semiHidden/>
+    <w:rsid w:val="00574DBE"/>
+    <w:rPr>
+      <w:rFonts w:ascii="Segoe UI" w:hAnsi="Segoe UI" w:cs="Segoe UI"/>
+      <w:sz w:val="18"/>
+      <w:szCs w:val="18"/>
     </w:rPr>
   </w:style>
 </w:styles>
@@ -11266,7 +11569,7 @@
 </file>
 
 <file path=customXml/itemProps2.xml><?xml version="1.0" encoding="utf-8"?>
-<ds:datastoreItem xmlns:ds="http://schemas.openxmlformats.org/officeDocument/2006/customXml" ds:itemID="{90F4D6EC-8D76-44D4-B992-DBA5BF4EEA65}">
+<ds:datastoreItem xmlns:ds="http://schemas.openxmlformats.org/officeDocument/2006/customXml" ds:itemID="{213A1C9B-5A16-4D31-AAF3-664CE1788038}">
   <ds:schemaRefs>
     <ds:schemaRef ds:uri="http://schemas.openxmlformats.org/officeDocument/2006/bibliography"/>
   </ds:schemaRefs>

</xml_diff>